<commit_message>
Oppdatert etter gjennomgang, lagt til Datatype, ryddet i definisjon av kilde, egenskaper og kardinalitet.
</commit_message>
<xml_diff>
--- a/24022014_integrasjonsguide_oppslagstjenesten_utkast.docx
+++ b/24022014_integrasjonsguide_oppslagstjenesten_utkast.docx
@@ -5357,239 +5357,34 @@
     </w:p>
     <w:p>
       <w:r>
-        <w:t>Det kan være</w:t>
-      </w:r>
-      <w:r>
-        <w:t xml:space="preserve"> følgende årsaker til hvorfor en Person slettes fra registeret:</w:t>
-      </w:r>
-    </w:p>
-    <w:p/>
-    <w:tbl>
-      <w:tblPr>
-        <w:tblStyle w:val="Lysskyggelegging"/>
-        <w:tblW w:w="0" w:type="auto"/>
-        <w:tblLook w:val="0420" w:firstRow="1" w:lastRow="0" w:firstColumn="0" w:lastColumn="0" w:noHBand="0" w:noVBand="1"/>
-      </w:tblPr>
-      <w:tblGrid>
-        <w:gridCol w:w="2616"/>
-        <w:gridCol w:w="3871"/>
-        <w:gridCol w:w="1363"/>
-      </w:tblGrid>
-      <w:tr>
-        <w:trPr>
-          <w:cnfStyle w:val="100000000000" w:firstRow="1" w:lastRow="0" w:firstColumn="0" w:lastColumn="0" w:oddVBand="0" w:evenVBand="0" w:oddHBand="0" w:evenHBand="0" w:firstRowFirstColumn="0" w:firstRowLastColumn="0" w:lastRowFirstColumn="0" w:lastRowLastColumn="0"/>
-        </w:trPr>
-        <w:tc>
-          <w:tcPr>
-            <w:tcW w:w="2616" w:type="dxa"/>
-          </w:tcPr>
-          <w:p>
-            <w:r>
-              <w:t>Årsak</w:t>
-            </w:r>
-          </w:p>
-        </w:tc>
-        <w:tc>
-          <w:tcPr>
-            <w:tcW w:w="3871" w:type="dxa"/>
-          </w:tcPr>
-          <w:p>
-            <w:r>
-              <w:t>Beskrivelse og kilde</w:t>
-            </w:r>
-          </w:p>
-        </w:tc>
-        <w:tc>
-          <w:tcPr>
-            <w:tcW w:w="1363" w:type="dxa"/>
-          </w:tcPr>
-          <w:p>
-            <w:r>
-              <w:t>Status</w:t>
-            </w:r>
-          </w:p>
-        </w:tc>
-      </w:tr>
-      <w:tr>
-        <w:trPr>
-          <w:cnfStyle w:val="000000100000" w:firstRow="0" w:lastRow="0" w:firstColumn="0" w:lastColumn="0" w:oddVBand="0" w:evenVBand="0" w:oddHBand="1" w:evenHBand="0" w:firstRowFirstColumn="0" w:firstRowLastColumn="0" w:lastRowFirstColumn="0" w:lastRowLastColumn="0"/>
-        </w:trPr>
-        <w:tc>
-          <w:tcPr>
-            <w:tcW w:w="2616" w:type="dxa"/>
-          </w:tcPr>
-          <w:p>
-            <w:r>
-              <w:t>Selvvalgt</w:t>
-            </w:r>
-          </w:p>
-        </w:tc>
-        <w:tc>
-          <w:tcPr>
-            <w:tcW w:w="3871" w:type="dxa"/>
-          </w:tcPr>
-          <w:p>
-            <w:r>
-              <w:t>Personen har bedt om å bli fjernet fra registeret</w:t>
-            </w:r>
-          </w:p>
-        </w:tc>
-        <w:tc>
-          <w:tcPr>
-            <w:tcW w:w="1363" w:type="dxa"/>
-          </w:tcPr>
-          <w:p>
-            <w:r>
-              <w:t>SLETTET</w:t>
-            </w:r>
-          </w:p>
-        </w:tc>
-      </w:tr>
-      <w:tr>
-        <w:tc>
-          <w:tcPr>
-            <w:tcW w:w="2616" w:type="dxa"/>
-          </w:tcPr>
-          <w:p>
-            <w:r>
-              <w:t>Død</w:t>
-            </w:r>
-          </w:p>
-        </w:tc>
-        <w:tc>
-          <w:tcPr>
-            <w:tcW w:w="3871" w:type="dxa"/>
-          </w:tcPr>
-          <w:p>
-            <w:r>
-              <w:t>Personen har status=5 i DSF</w:t>
-            </w:r>
-          </w:p>
-        </w:tc>
-        <w:tc>
-          <w:tcPr>
-            <w:tcW w:w="1363" w:type="dxa"/>
-          </w:tcPr>
-          <w:p>
-            <w:r>
-              <w:t>SLETTET</w:t>
-            </w:r>
-          </w:p>
-        </w:tc>
-      </w:tr>
-      <w:tr>
-        <w:trPr>
-          <w:cnfStyle w:val="000000100000" w:firstRow="0" w:lastRow="0" w:firstColumn="0" w:lastColumn="0" w:oddVBand="0" w:evenVBand="0" w:oddHBand="1" w:evenHBand="0" w:firstRowFirstColumn="0" w:firstRowLastColumn="0" w:lastRowFirstColumn="0" w:lastRowLastColumn="0"/>
-        </w:trPr>
-        <w:tc>
-          <w:tcPr>
-            <w:tcW w:w="2616" w:type="dxa"/>
-          </w:tcPr>
-          <w:p>
-            <w:r>
-              <w:t>Utgått</w:t>
-            </w:r>
-          </w:p>
-        </w:tc>
-        <w:tc>
-          <w:tcPr>
-            <w:tcW w:w="3871" w:type="dxa"/>
-          </w:tcPr>
-          <w:p>
-            <w:r>
-              <w:t>Personen har status=6 i DSF</w:t>
-            </w:r>
-          </w:p>
-        </w:tc>
-        <w:tc>
-          <w:tcPr>
-            <w:tcW w:w="1363" w:type="dxa"/>
-          </w:tcPr>
-          <w:p>
-            <w:r>
-              <w:t>SLETTET</w:t>
-            </w:r>
-          </w:p>
-        </w:tc>
-      </w:tr>
-      <w:tr>
-        <w:tc>
-          <w:tcPr>
-            <w:tcW w:w="2616" w:type="dxa"/>
-          </w:tcPr>
-          <w:p>
-            <w:proofErr w:type="spellStart"/>
-            <w:r>
-              <w:t>Utgått</w:t>
-            </w:r>
-            <w:r>
-              <w:t>Test</w:t>
-            </w:r>
-            <w:proofErr w:type="spellEnd"/>
-          </w:p>
-        </w:tc>
-        <w:tc>
-          <w:tcPr>
-            <w:tcW w:w="3871" w:type="dxa"/>
-          </w:tcPr>
-          <w:p>
-            <w:r>
-              <w:t xml:space="preserve">Dette er Personer som er lagt inn som testbrukere i </w:t>
-            </w:r>
-            <w:r>
-              <w:t>registeret for kortere perioder av Sentralforvalter</w:t>
-            </w:r>
-          </w:p>
-        </w:tc>
-        <w:tc>
-          <w:tcPr>
-            <w:tcW w:w="1363" w:type="dxa"/>
-          </w:tcPr>
-          <w:p>
-            <w:r>
-              <w:t>SLETTET</w:t>
-            </w:r>
-          </w:p>
-        </w:tc>
-      </w:tr>
-      <w:tr>
-        <w:trPr>
-          <w:cnfStyle w:val="000000100000" w:firstRow="0" w:lastRow="0" w:firstColumn="0" w:lastColumn="0" w:oddVBand="0" w:evenVBand="0" w:oddHBand="1" w:evenHBand="0" w:firstRowFirstColumn="0" w:firstRowLastColumn="0" w:lastRowFirstColumn="0" w:lastRowLastColumn="0"/>
-        </w:trPr>
-        <w:tc>
-          <w:tcPr>
-            <w:tcW w:w="2616" w:type="dxa"/>
-          </w:tcPr>
-          <w:p>
-            <w:proofErr w:type="spellStart"/>
-            <w:r>
-              <w:t>NyIdentitet</w:t>
-            </w:r>
-            <w:proofErr w:type="spellEnd"/>
-          </w:p>
-        </w:tc>
-        <w:tc>
-          <w:tcPr>
-            <w:tcW w:w="3871" w:type="dxa"/>
-          </w:tcPr>
-          <w:p>
-            <w:r>
-              <w:t>Personer som har fått nytt Identitetsnummer i DSF, enten fra D.nr til F.nr eller F.nr til F.nr</w:t>
-            </w:r>
-          </w:p>
-        </w:tc>
-        <w:tc>
-          <w:tcPr>
-            <w:tcW w:w="1363" w:type="dxa"/>
-          </w:tcPr>
-          <w:p>
-            <w:r>
-              <w:t>SLETTET</w:t>
-            </w:r>
-          </w:p>
-        </w:tc>
-      </w:tr>
-    </w:tbl>
+        <w:t>Årsakene knyttet til hvorfor en Person slettes fra registeret er beskrevet begrepskatalogen.</w:t>
+      </w:r>
+    </w:p>
+    <w:p>
+      <w:r>
+        <w:t xml:space="preserve">Se kodeverk for feltet </w:t>
+      </w:r>
+      <w:r>
+        <w:rPr>
+          <w:i/>
+        </w:rPr>
+        <w:t>beskrivelse</w:t>
+      </w:r>
+      <w:r>
+        <w:t xml:space="preserve"> på Person i kontaktregisteret her: </w:t>
+      </w:r>
+      <w:hyperlink r:id="rId24" w:history="1">
+        <w:r>
+          <w:rPr>
+            <w:rStyle w:val="Hyperkobling"/>
+          </w:rPr>
+          <w:t>http://begrep.difi.no/Oppslagstjenesten/Person.html</w:t>
+        </w:r>
+      </w:hyperlink>
+      <w:r>
+        <w:t xml:space="preserve"> </w:t>
+      </w:r>
+    </w:p>
     <w:p/>
     <w:p/>
     <w:p>
@@ -5630,7 +5425,7 @@
                   <w:r>
                     <w:t xml:space="preserve">Les mer på </w:t>
                   </w:r>
-                  <w:hyperlink r:id="rId24" w:history="1">
+                  <w:hyperlink r:id="rId25" w:history="1">
                     <w:r>
                       <w:rPr>
                         <w:rStyle w:val="Hyperkobling"/>
@@ -5641,7 +5436,7 @@
                   <w:r>
                     <w:t xml:space="preserve"> eller ta kontakt med </w:t>
                   </w:r>
-                  <w:hyperlink r:id="rId25" w:history="1">
+                  <w:hyperlink r:id="rId26" w:history="1">
                     <w:r>
                       <w:rPr>
                         <w:rStyle w:val="Hyperkobling"/>
@@ -5849,7 +5644,6 @@
         <w:rPr>
           <w:szCs w:val="24"/>
         </w:rPr>
-        <w:lastRenderedPageBreak/>
         <w:t xml:space="preserve">Tilgangen til </w:t>
       </w:r>
       <w:r>
@@ -5914,6 +5708,7 @@
               <w:spacing w:before="100" w:beforeAutospacing="1" w:after="100" w:afterAutospacing="1"/>
             </w:pPr>
             <w:r>
+              <w:lastRenderedPageBreak/>
               <w:t xml:space="preserve">Organisasjonsnummer for virksomheten. Dette må være det organisasjonsnummeret som ligger i </w:t>
             </w:r>
             <w:r>
@@ -6153,7 +5948,7 @@
       <w:r>
         <w:t>All informasjon utveksles over e-post (</w:t>
       </w:r>
-      <w:hyperlink r:id="rId26" w:history="1">
+      <w:hyperlink r:id="rId27" w:history="1">
         <w:r>
           <w:rPr>
             <w:rStyle w:val="Hyperkobling"/>
@@ -6220,7 +6015,6 @@
       </w:pPr>
       <w:bookmarkStart w:id="37" w:name="_Toc380268581"/>
       <w:r>
-        <w:lastRenderedPageBreak/>
         <w:t>Referanseklienter</w:t>
       </w:r>
       <w:bookmarkEnd w:id="37"/>
@@ -6262,7 +6056,7 @@
       <w:r>
         <w:t xml:space="preserve"> her: </w:t>
       </w:r>
-      <w:hyperlink r:id="rId27" w:history="1">
+      <w:hyperlink r:id="rId28" w:history="1">
         <w:r>
           <w:rPr>
             <w:rStyle w:val="Hyperkobling"/>
@@ -6322,7 +6116,7 @@
       <w:r>
         <w:t xml:space="preserve"> i begrepskatalogen her: </w:t>
       </w:r>
-      <w:hyperlink r:id="rId28" w:history="1">
+      <w:hyperlink r:id="rId29" w:history="1">
         <w:r>
           <w:rPr>
             <w:rStyle w:val="Hyperkobling"/>
@@ -6368,6 +6162,7 @@
         <w:rPr>
           <w:rStyle w:val="nolink"/>
         </w:rPr>
+        <w:lastRenderedPageBreak/>
         <w:t>Teknisk beskrivelse</w:t>
       </w:r>
       <w:bookmarkEnd w:id="39"/>
@@ -6404,7 +6199,7 @@
                     <pic:cNvPicPr/>
                   </pic:nvPicPr>
                   <pic:blipFill>
-                    <a:blip r:embed="rId29">
+                    <a:blip r:embed="rId30">
                       <a:extLst>
                         <a:ext uri="{28A0092B-C50C-407E-A947-70E740481C1C}">
                           <a14:useLocalDpi xmlns:a14="http://schemas.microsoft.com/office/drawing/2010/main" val="0"/>
@@ -6528,7 +6323,7 @@
         </w:rPr>
         <w:t>RSAwithSHA1 (</w:t>
       </w:r>
-      <w:hyperlink r:id="rId30" w:anchor="rsa-sha1" w:history="1">
+      <w:hyperlink r:id="rId31" w:anchor="rsa-sha1" w:history="1">
         <w:r>
           <w:rPr>
             <w:rStyle w:val="Hyperkobling"/>
@@ -6610,7 +6405,7 @@
         </w:rPr>
         <w:t>ES-256 (</w:t>
       </w:r>
-      <w:hyperlink r:id="rId31" w:anchor="aes256-cbc" w:history="1">
+      <w:hyperlink r:id="rId32" w:anchor="aes256-cbc" w:history="1">
         <w:r>
           <w:rPr>
             <w:rStyle w:val="Hyperkobling"/>
@@ -6705,7 +6500,7 @@
         </w:rPr>
         <w:t>RSAwithSHA1 (</w:t>
       </w:r>
-      <w:hyperlink r:id="rId32" w:anchor="rsa-sha1" w:history="1">
+      <w:hyperlink r:id="rId33" w:anchor="rsa-sha1" w:history="1">
         <w:r>
           <w:rPr>
             <w:rStyle w:val="Hyperkobling"/>
@@ -6803,23 +6598,20 @@
         <w:t>For tilgang til denne tjenesten skal det brukes et virksomhetssertifikat i produksjonsmiljøet, mens det i test KAN brukes et selvsignert sertifikat.</w:t>
       </w:r>
     </w:p>
-    <w:p>
-      <w:bookmarkStart w:id="40" w:name="_GoBack"/>
+    <w:p/>
+    <w:p/>
+    <w:p>
+      <w:pPr>
+        <w:pStyle w:val="Overskrift2"/>
+      </w:pPr>
+      <w:bookmarkStart w:id="40" w:name="_Toc380268584"/>
+      <w:r>
+        <w:t>M</w:t>
+      </w:r>
+      <w:r>
+        <w:t>iljø</w:t>
+      </w:r>
       <w:bookmarkEnd w:id="40"/>
-    </w:p>
-    <w:p/>
-    <w:p>
-      <w:pPr>
-        <w:pStyle w:val="Overskrift2"/>
-      </w:pPr>
-      <w:bookmarkStart w:id="41" w:name="_Toc380268584"/>
-      <w:r>
-        <w:t>M</w:t>
-      </w:r>
-      <w:r>
-        <w:t>iljø</w:t>
-      </w:r>
-      <w:bookmarkEnd w:id="41"/>
     </w:p>
     <w:p>
       <w:r>
@@ -6954,7 +6746,7 @@
             <w:tcW w:w="0" w:type="auto"/>
           </w:tcPr>
           <w:p>
-            <w:hyperlink r:id="rId33" w:history="1">
+            <w:hyperlink r:id="rId34" w:history="1">
               <w:r>
                 <w:rPr>
                   <w:rStyle w:val="Hyperkobling"/>
@@ -6975,7 +6767,6 @@
           </w:tcPr>
           <w:p>
             <w:r>
-              <w:lastRenderedPageBreak/>
               <w:t>Verifikasjon1</w:t>
             </w:r>
           </w:p>
@@ -6995,7 +6786,7 @@
             <w:tcW w:w="0" w:type="auto"/>
           </w:tcPr>
           <w:p>
-            <w:hyperlink r:id="rId34" w:history="1">
+            <w:hyperlink r:id="rId35" w:history="1">
               <w:r>
                 <w:rPr>
                   <w:rStyle w:val="Hyperkobling"/>
@@ -7028,7 +6819,7 @@
             <w:tcW w:w="0" w:type="auto"/>
           </w:tcPr>
           <w:p>
-            <w:hyperlink r:id="rId35" w:history="1">
+            <w:hyperlink r:id="rId36" w:history="1">
               <w:r>
                 <w:rPr>
                   <w:rStyle w:val="Hyperkobling"/>
@@ -7056,7 +6847,7 @@
       <w:r>
         <w:t xml:space="preserve"> at ytelsestester skal bestilles via </w:t>
       </w:r>
-      <w:hyperlink r:id="rId36" w:history="1">
+      <w:hyperlink r:id="rId37" w:history="1">
         <w:r>
           <w:rPr>
             <w:rStyle w:val="Hyperkobling"/>
@@ -7140,7 +6931,7 @@
             <w:tcW w:w="0" w:type="auto"/>
           </w:tcPr>
           <w:p>
-            <w:hyperlink r:id="rId37" w:history="1">
+            <w:hyperlink r:id="rId38" w:history="1">
               <w:r>
                 <w:rPr>
                   <w:rStyle w:val="Hyperkobling"/>
@@ -7161,6 +6952,7 @@
           </w:tcPr>
           <w:p>
             <w:r>
+              <w:lastRenderedPageBreak/>
               <w:t>Ytelsestest1</w:t>
             </w:r>
           </w:p>
@@ -7180,7 +6972,7 @@
             <w:tcW w:w="0" w:type="auto"/>
           </w:tcPr>
           <w:p>
-            <w:hyperlink r:id="rId38" w:history="1">
+            <w:hyperlink r:id="rId39" w:history="1">
               <w:r>
                 <w:rPr>
                   <w:rStyle w:val="Hyperkobling"/>
@@ -7230,7 +7022,7 @@
       <w:r>
         <w:t xml:space="preserve">ved å ta kontakt med </w:t>
       </w:r>
-      <w:hyperlink r:id="rId39" w:history="1">
+      <w:hyperlink r:id="rId40" w:history="1">
         <w:r>
           <w:rPr>
             <w:rStyle w:val="Hyperkobling"/>
@@ -7266,11 +7058,11 @@
       <w:pPr>
         <w:pStyle w:val="Overskrift2"/>
       </w:pPr>
-      <w:bookmarkStart w:id="42" w:name="_Toc380268585"/>
+      <w:bookmarkStart w:id="41" w:name="_Toc380268585"/>
       <w:r>
         <w:t>Forespørsel</w:t>
       </w:r>
-      <w:bookmarkEnd w:id="42"/>
+      <w:bookmarkEnd w:id="41"/>
     </w:p>
     <w:p>
       <w:pPr>
@@ -8001,7 +7793,7 @@
             <w:pPr>
               <w:cnfStyle w:val="000000000000" w:firstRow="0" w:lastRow="0" w:firstColumn="0" w:lastColumn="0" w:oddVBand="0" w:evenVBand="0" w:oddHBand="0" w:evenHBand="0" w:firstRowFirstColumn="0" w:firstRowLastColumn="0" w:lastRowFirstColumn="0" w:lastRowLastColumn="0"/>
             </w:pPr>
-            <w:hyperlink r:id="rId40" w:history="1">
+            <w:hyperlink r:id="rId41" w:history="1">
               <w:r>
                 <w:rPr>
                   <w:rStyle w:val="Hyperkobling"/>
@@ -8046,12 +7838,13 @@
           <w:rStyle w:val="nolink"/>
         </w:rPr>
       </w:pPr>
-      <w:bookmarkStart w:id="43" w:name="_Ref379826310"/>
-      <w:bookmarkStart w:id="44" w:name="_Toc380268586"/>
+      <w:bookmarkStart w:id="42" w:name="_Ref379826310"/>
+      <w:bookmarkStart w:id="43" w:name="_Toc380268586"/>
       <w:r>
         <w:rPr>
           <w:rStyle w:val="nolink"/>
         </w:rPr>
+        <w:lastRenderedPageBreak/>
         <w:t>Respons</w:t>
       </w:r>
       <w:r>
@@ -8067,8 +7860,8 @@
         </w:rPr>
         <w:t>hentPersoner</w:t>
       </w:r>
+      <w:bookmarkEnd w:id="42"/>
       <w:bookmarkEnd w:id="43"/>
-      <w:bookmarkEnd w:id="44"/>
       <w:proofErr w:type="spellEnd"/>
     </w:p>
     <w:p>
@@ -9043,7 +8836,6 @@
           <w:sz w:val="22"/>
           <w:lang w:val="en-US"/>
         </w:rPr>
-        <w:lastRenderedPageBreak/>
         <w:tab/>
       </w:r>
       <w:r>
@@ -9169,14 +8961,14 @@
           <w:noProof/>
         </w:rPr>
       </w:pPr>
-      <w:bookmarkStart w:id="45" w:name="_Toc380268587"/>
+      <w:bookmarkStart w:id="44" w:name="_Toc380268587"/>
       <w:r>
         <w:rPr>
           <w:noProof/>
         </w:rPr>
         <w:t>Response: hentEndringer</w:t>
       </w:r>
-      <w:bookmarkEnd w:id="45"/>
+      <w:bookmarkEnd w:id="44"/>
     </w:p>
     <w:p>
       <w:r>
@@ -9231,6 +9023,7 @@
               <w:rPr>
                 <w:i/>
               </w:rPr>
+              <w:lastRenderedPageBreak/>
               <w:t>fraEndringsNummer</w:t>
             </w:r>
             <w:proofErr w:type="spellEnd"/>
@@ -10285,41 +10078,333 @@
           <w:sz w:val="22"/>
           <w:lang w:val="en-US"/>
         </w:rPr>
+        <w:tab/>
+      </w:r>
+      <w:r>
+        <w:rPr>
+          <w:rFonts w:ascii="Courier" w:hAnsi="Courier"/>
+          <w:sz w:val="22"/>
+          <w:lang w:val="en-US"/>
+        </w:rPr>
+        <w:tab/>
+      </w:r>
+      <w:r>
+        <w:rPr>
+          <w:rFonts w:ascii="Courier" w:hAnsi="Courier"/>
+          <w:sz w:val="22"/>
+          <w:lang w:val="en-US"/>
+        </w:rPr>
+        <w:tab/>
+      </w:r>
+      <w:r>
+        <w:rPr>
+          <w:rFonts w:ascii="Courier" w:hAnsi="Courier"/>
+          <w:sz w:val="22"/>
+          <w:lang w:val="en-US"/>
+        </w:rPr>
+        <w:tab/>
+      </w:r>
+      <w:r>
+        <w:rPr>
+          <w:rFonts w:ascii="Courier" w:hAnsi="Courier"/>
+          <w:sz w:val="22"/>
+          <w:lang w:val="en-US"/>
+        </w:rPr>
+        <w:tab/>
+        <w:t>MIIEejCCA2KgAwIBAgIQUZcLJS2IyAyxZzsMNqh5UTANBgkqhkiG9w0BAQsFADBlMQswCQYDVQQG</w:t>
+      </w:r>
+    </w:p>
+    <w:p>
+      <w:pPr>
+        <w:shd w:val="clear" w:color="auto" w:fill="F2F2F2" w:themeFill="background1" w:themeFillShade="F2"/>
+        <w:rPr>
+          <w:rFonts w:ascii="Courier" w:hAnsi="Courier"/>
+          <w:sz w:val="22"/>
+          <w:lang w:val="en-US"/>
+        </w:rPr>
+      </w:pPr>
+      <w:r>
+        <w:rPr>
+          <w:rFonts w:ascii="Courier" w:hAnsi="Courier"/>
+          <w:sz w:val="22"/>
+          <w:lang w:val="en-US"/>
+        </w:rPr>
+        <w:tab/>
+      </w:r>
+      <w:r>
+        <w:rPr>
+          <w:rFonts w:ascii="Courier" w:hAnsi="Courier"/>
+          <w:sz w:val="22"/>
+          <w:lang w:val="en-US"/>
+        </w:rPr>
+        <w:tab/>
+      </w:r>
+      <w:r>
+        <w:rPr>
+          <w:rFonts w:ascii="Courier" w:hAnsi="Courier"/>
+          <w:sz w:val="22"/>
+          <w:lang w:val="en-US"/>
+        </w:rPr>
+        <w:tab/>
+      </w:r>
+      <w:r>
+        <w:rPr>
+          <w:rFonts w:ascii="Courier" w:hAnsi="Courier"/>
+          <w:sz w:val="22"/>
+          <w:lang w:val="en-US"/>
+        </w:rPr>
+        <w:tab/>
+      </w:r>
+      <w:r>
+        <w:rPr>
+          <w:rFonts w:ascii="Courier" w:hAnsi="Courier"/>
+          <w:sz w:val="22"/>
+          <w:lang w:val="en-US"/>
+        </w:rPr>
+        <w:tab/>
+        <w:t>EwJESzEnMCUGA1UEChMeTkFUSU9OQUwgSVQgQU5EIFRFTEVDT00gQUdFTkNZMS0wKwYDVQQDEyRQ</w:t>
+      </w:r>
+    </w:p>
+    <w:p>
+      <w:pPr>
+        <w:shd w:val="clear" w:color="auto" w:fill="F2F2F2" w:themeFill="background1" w:themeFillShade="F2"/>
+        <w:rPr>
+          <w:rFonts w:ascii="Courier" w:hAnsi="Courier"/>
+          <w:sz w:val="22"/>
+          <w:lang w:val="en-US"/>
+        </w:rPr>
+      </w:pPr>
+      <w:r>
+        <w:rPr>
+          <w:rFonts w:ascii="Courier" w:hAnsi="Courier"/>
+          <w:sz w:val="22"/>
+          <w:lang w:val="en-US"/>
+        </w:rPr>
+        <w:tab/>
+      </w:r>
+      <w:r>
+        <w:rPr>
+          <w:rFonts w:ascii="Courier" w:hAnsi="Courier"/>
+          <w:sz w:val="22"/>
+          <w:lang w:val="en-US"/>
+        </w:rPr>
+        <w:tab/>
+      </w:r>
+      <w:r>
+        <w:rPr>
+          <w:rFonts w:ascii="Courier" w:hAnsi="Courier"/>
+          <w:sz w:val="22"/>
+          <w:lang w:val="en-US"/>
+        </w:rPr>
+        <w:tab/>
+      </w:r>
+      <w:r>
+        <w:rPr>
+          <w:rFonts w:ascii="Courier" w:hAnsi="Courier"/>
+          <w:sz w:val="22"/>
+          <w:lang w:val="en-US"/>
+        </w:rPr>
+        <w:tab/>
+      </w:r>
+      <w:r>
+        <w:rPr>
+          <w:rFonts w:ascii="Courier" w:hAnsi="Courier"/>
+          <w:sz w:val="22"/>
+          <w:lang w:val="en-US"/>
+        </w:rPr>
+        <w:tab/>
+        <w:t>RVBQ....</w:t>
+      </w:r>
+    </w:p>
+    <w:p>
+      <w:pPr>
+        <w:shd w:val="clear" w:color="auto" w:fill="F2F2F2" w:themeFill="background1" w:themeFillShade="F2"/>
+        <w:rPr>
+          <w:rFonts w:ascii="Courier" w:hAnsi="Courier"/>
+          <w:sz w:val="22"/>
+          <w:lang w:val="en-US"/>
+        </w:rPr>
+      </w:pPr>
+      <w:r>
+        <w:rPr>
+          <w:rFonts w:ascii="Courier" w:hAnsi="Courier"/>
+          <w:sz w:val="22"/>
+          <w:lang w:val="en-US"/>
+        </w:rPr>
+        <w:tab/>
+      </w:r>
+      <w:r>
+        <w:rPr>
+          <w:rFonts w:ascii="Courier" w:hAnsi="Courier"/>
+          <w:sz w:val="22"/>
+          <w:lang w:val="en-US"/>
+        </w:rPr>
+        <w:tab/>
+      </w:r>
+      <w:r>
+        <w:rPr>
+          <w:rFonts w:ascii="Courier" w:hAnsi="Courier"/>
+          <w:sz w:val="22"/>
+          <w:lang w:val="en-US"/>
+        </w:rPr>
+        <w:tab/>
+      </w:r>
+      <w:r>
+        <w:rPr>
+          <w:rFonts w:ascii="Courier" w:hAnsi="Courier"/>
+          <w:sz w:val="22"/>
+          <w:lang w:val="en-US"/>
+        </w:rPr>
+        <w:tab/>
+        <w:t>&lt;/X509Certificate&gt;</w:t>
+      </w:r>
+    </w:p>
+    <w:p>
+      <w:pPr>
+        <w:shd w:val="clear" w:color="auto" w:fill="F2F2F2" w:themeFill="background1" w:themeFillShade="F2"/>
+        <w:rPr>
+          <w:rFonts w:ascii="Courier" w:hAnsi="Courier"/>
+          <w:sz w:val="22"/>
+        </w:rPr>
+      </w:pPr>
+      <w:r>
+        <w:rPr>
+          <w:rFonts w:ascii="Courier" w:hAnsi="Courier"/>
+          <w:sz w:val="22"/>
+          <w:lang w:val="en-US"/>
+        </w:rPr>
+        <w:tab/>
+      </w:r>
+      <w:r>
+        <w:rPr>
+          <w:rFonts w:ascii="Courier" w:hAnsi="Courier"/>
+          <w:sz w:val="22"/>
+          <w:lang w:val="en-US"/>
+        </w:rPr>
+        <w:tab/>
+      </w:r>
+      <w:r>
+        <w:rPr>
+          <w:rFonts w:ascii="Courier" w:hAnsi="Courier"/>
+          <w:sz w:val="22"/>
+          <w:lang w:val="en-US"/>
+        </w:rPr>
+        <w:tab/>
+      </w:r>
+      <w:r>
+        <w:rPr>
+          <w:rFonts w:ascii="Courier" w:hAnsi="Courier"/>
+          <w:sz w:val="22"/>
+        </w:rPr>
+        <w:t>&lt;/X509Data&gt;</w:t>
+      </w:r>
+    </w:p>
+    <w:p>
+      <w:pPr>
+        <w:shd w:val="clear" w:color="auto" w:fill="F2F2F2" w:themeFill="background1" w:themeFillShade="F2"/>
+        <w:rPr>
+          <w:rFonts w:ascii="Courier" w:hAnsi="Courier"/>
+          <w:sz w:val="22"/>
+        </w:rPr>
+      </w:pPr>
+      <w:r>
+        <w:rPr>
+          <w:rFonts w:ascii="Courier" w:hAnsi="Courier"/>
+          <w:sz w:val="22"/>
+        </w:rPr>
+        <w:tab/>
+      </w:r>
+      <w:r>
+        <w:rPr>
+          <w:rFonts w:ascii="Courier" w:hAnsi="Courier"/>
+          <w:sz w:val="22"/>
+        </w:rPr>
+        <w:tab/>
+        <w:t>&lt;/Sertifikat&gt;</w:t>
+      </w:r>
+    </w:p>
+    <w:p>
+      <w:pPr>
+        <w:shd w:val="clear" w:color="auto" w:fill="F2F2F2" w:themeFill="background1" w:themeFillShade="F2"/>
+        <w:rPr>
+          <w:rFonts w:ascii="Courier" w:hAnsi="Courier"/>
+          <w:sz w:val="22"/>
+        </w:rPr>
+      </w:pPr>
+      <w:r>
+        <w:rPr>
+          <w:rFonts w:ascii="Courier" w:hAnsi="Courier"/>
+          <w:sz w:val="22"/>
+        </w:rPr>
+        <w:tab/>
+        <w:t xml:space="preserve"> &lt;/Person&gt;</w:t>
+      </w:r>
+    </w:p>
+    <w:p>
+      <w:pPr>
+        <w:shd w:val="clear" w:color="auto" w:fill="F2F2F2" w:themeFill="background1" w:themeFillShade="F2"/>
+        <w:rPr>
+          <w:rFonts w:ascii="Courier" w:hAnsi="Courier"/>
+          <w:sz w:val="22"/>
+        </w:rPr>
+      </w:pPr>
+      <w:r>
+        <w:rPr>
+          <w:rFonts w:ascii="Courier" w:hAnsi="Courier"/>
+          <w:sz w:val="22"/>
+        </w:rPr>
+        <w:tab/>
+        <w:t xml:space="preserve"> &lt;Person&gt;</w:t>
+      </w:r>
+    </w:p>
+    <w:p>
+      <w:pPr>
+        <w:shd w:val="clear" w:color="auto" w:fill="F2F2F2" w:themeFill="background1" w:themeFillShade="F2"/>
+        <w:rPr>
+          <w:rFonts w:ascii="Courier" w:hAnsi="Courier"/>
+          <w:sz w:val="22"/>
+        </w:rPr>
+      </w:pPr>
+      <w:r>
+        <w:rPr>
+          <w:rFonts w:ascii="Courier" w:hAnsi="Courier"/>
+          <w:sz w:val="22"/>
+        </w:rPr>
+        <w:tab/>
+      </w:r>
+      <w:r>
+        <w:rPr>
+          <w:rFonts w:ascii="Courier" w:hAnsi="Courier"/>
+          <w:sz w:val="22"/>
+        </w:rPr>
+        <w:tab/>
+      </w:r>
+      <w:proofErr w:type="gramStart"/>
+      <w:r>
+        <w:rPr>
+          <w:rFonts w:ascii="Courier" w:hAnsi="Courier"/>
+          <w:sz w:val="22"/>
+        </w:rPr>
+        <w:t>.....</w:t>
+      </w:r>
+      <w:proofErr w:type="gramEnd"/>
+    </w:p>
+    <w:p>
+      <w:pPr>
+        <w:shd w:val="clear" w:color="auto" w:fill="F2F2F2" w:themeFill="background1" w:themeFillShade="F2"/>
+        <w:rPr>
+          <w:rFonts w:ascii="Courier" w:hAnsi="Courier"/>
+          <w:sz w:val="22"/>
+        </w:rPr>
+      </w:pPr>
+      <w:r>
+        <w:rPr>
+          <w:rFonts w:ascii="Courier" w:hAnsi="Courier"/>
+          <w:sz w:val="22"/>
+        </w:rPr>
         <w:lastRenderedPageBreak/>
         <w:tab/>
-      </w:r>
-      <w:r>
-        <w:rPr>
-          <w:rFonts w:ascii="Courier" w:hAnsi="Courier"/>
-          <w:sz w:val="22"/>
-          <w:lang w:val="en-US"/>
-        </w:rPr>
-        <w:tab/>
-      </w:r>
-      <w:r>
-        <w:rPr>
-          <w:rFonts w:ascii="Courier" w:hAnsi="Courier"/>
-          <w:sz w:val="22"/>
-          <w:lang w:val="en-US"/>
-        </w:rPr>
-        <w:tab/>
-      </w:r>
-      <w:r>
-        <w:rPr>
-          <w:rFonts w:ascii="Courier" w:hAnsi="Courier"/>
-          <w:sz w:val="22"/>
-          <w:lang w:val="en-US"/>
-        </w:rPr>
-        <w:tab/>
-      </w:r>
-      <w:r>
-        <w:rPr>
-          <w:rFonts w:ascii="Courier" w:hAnsi="Courier"/>
-          <w:sz w:val="22"/>
-          <w:lang w:val="en-US"/>
-        </w:rPr>
-        <w:tab/>
-        <w:t>MIIEejCCA2KgAwIBAgIQUZcLJS2IyAyxZzsMNqh5UTANBgkqhkiG9w0BAQsFADBlMQswCQYDVQQG</w:t>
+        <w:t>&lt;/Person&gt;</w:t>
       </w:r>
     </w:p>
     <w:p>
@@ -10328,298 +10413,6 @@
         <w:rPr>
           <w:rFonts w:ascii="Courier" w:hAnsi="Courier"/>
           <w:sz w:val="22"/>
-          <w:lang w:val="en-US"/>
-        </w:rPr>
-      </w:pPr>
-      <w:r>
-        <w:rPr>
-          <w:rFonts w:ascii="Courier" w:hAnsi="Courier"/>
-          <w:sz w:val="22"/>
-          <w:lang w:val="en-US"/>
-        </w:rPr>
-        <w:tab/>
-      </w:r>
-      <w:r>
-        <w:rPr>
-          <w:rFonts w:ascii="Courier" w:hAnsi="Courier"/>
-          <w:sz w:val="22"/>
-          <w:lang w:val="en-US"/>
-        </w:rPr>
-        <w:tab/>
-      </w:r>
-      <w:r>
-        <w:rPr>
-          <w:rFonts w:ascii="Courier" w:hAnsi="Courier"/>
-          <w:sz w:val="22"/>
-          <w:lang w:val="en-US"/>
-        </w:rPr>
-        <w:tab/>
-      </w:r>
-      <w:r>
-        <w:rPr>
-          <w:rFonts w:ascii="Courier" w:hAnsi="Courier"/>
-          <w:sz w:val="22"/>
-          <w:lang w:val="en-US"/>
-        </w:rPr>
-        <w:tab/>
-      </w:r>
-      <w:r>
-        <w:rPr>
-          <w:rFonts w:ascii="Courier" w:hAnsi="Courier"/>
-          <w:sz w:val="22"/>
-          <w:lang w:val="en-US"/>
-        </w:rPr>
-        <w:tab/>
-        <w:t>EwJESzEnMCUGA1UEChMeTkFUSU9OQUwgSVQgQU5EIFRFTEVDT00gQUdFTkNZMS0wKwYDVQQDEyRQ</w:t>
-      </w:r>
-    </w:p>
-    <w:p>
-      <w:pPr>
-        <w:shd w:val="clear" w:color="auto" w:fill="F2F2F2" w:themeFill="background1" w:themeFillShade="F2"/>
-        <w:rPr>
-          <w:rFonts w:ascii="Courier" w:hAnsi="Courier"/>
-          <w:sz w:val="22"/>
-          <w:lang w:val="en-US"/>
-        </w:rPr>
-      </w:pPr>
-      <w:r>
-        <w:rPr>
-          <w:rFonts w:ascii="Courier" w:hAnsi="Courier"/>
-          <w:sz w:val="22"/>
-          <w:lang w:val="en-US"/>
-        </w:rPr>
-        <w:tab/>
-      </w:r>
-      <w:r>
-        <w:rPr>
-          <w:rFonts w:ascii="Courier" w:hAnsi="Courier"/>
-          <w:sz w:val="22"/>
-          <w:lang w:val="en-US"/>
-        </w:rPr>
-        <w:tab/>
-      </w:r>
-      <w:r>
-        <w:rPr>
-          <w:rFonts w:ascii="Courier" w:hAnsi="Courier"/>
-          <w:sz w:val="22"/>
-          <w:lang w:val="en-US"/>
-        </w:rPr>
-        <w:tab/>
-      </w:r>
-      <w:r>
-        <w:rPr>
-          <w:rFonts w:ascii="Courier" w:hAnsi="Courier"/>
-          <w:sz w:val="22"/>
-          <w:lang w:val="en-US"/>
-        </w:rPr>
-        <w:tab/>
-      </w:r>
-      <w:r>
-        <w:rPr>
-          <w:rFonts w:ascii="Courier" w:hAnsi="Courier"/>
-          <w:sz w:val="22"/>
-          <w:lang w:val="en-US"/>
-        </w:rPr>
-        <w:tab/>
-        <w:t>RVBQ....</w:t>
-      </w:r>
-    </w:p>
-    <w:p>
-      <w:pPr>
-        <w:shd w:val="clear" w:color="auto" w:fill="F2F2F2" w:themeFill="background1" w:themeFillShade="F2"/>
-        <w:rPr>
-          <w:rFonts w:ascii="Courier" w:hAnsi="Courier"/>
-          <w:sz w:val="22"/>
-          <w:lang w:val="en-US"/>
-        </w:rPr>
-      </w:pPr>
-      <w:r>
-        <w:rPr>
-          <w:rFonts w:ascii="Courier" w:hAnsi="Courier"/>
-          <w:sz w:val="22"/>
-          <w:lang w:val="en-US"/>
-        </w:rPr>
-        <w:tab/>
-      </w:r>
-      <w:r>
-        <w:rPr>
-          <w:rFonts w:ascii="Courier" w:hAnsi="Courier"/>
-          <w:sz w:val="22"/>
-          <w:lang w:val="en-US"/>
-        </w:rPr>
-        <w:tab/>
-      </w:r>
-      <w:r>
-        <w:rPr>
-          <w:rFonts w:ascii="Courier" w:hAnsi="Courier"/>
-          <w:sz w:val="22"/>
-          <w:lang w:val="en-US"/>
-        </w:rPr>
-        <w:tab/>
-      </w:r>
-      <w:r>
-        <w:rPr>
-          <w:rFonts w:ascii="Courier" w:hAnsi="Courier"/>
-          <w:sz w:val="22"/>
-          <w:lang w:val="en-US"/>
-        </w:rPr>
-        <w:tab/>
-        <w:t>&lt;/X509Certificate&gt;</w:t>
-      </w:r>
-    </w:p>
-    <w:p>
-      <w:pPr>
-        <w:shd w:val="clear" w:color="auto" w:fill="F2F2F2" w:themeFill="background1" w:themeFillShade="F2"/>
-        <w:rPr>
-          <w:rFonts w:ascii="Courier" w:hAnsi="Courier"/>
-          <w:sz w:val="22"/>
-        </w:rPr>
-      </w:pPr>
-      <w:r>
-        <w:rPr>
-          <w:rFonts w:ascii="Courier" w:hAnsi="Courier"/>
-          <w:sz w:val="22"/>
-          <w:lang w:val="en-US"/>
-        </w:rPr>
-        <w:tab/>
-      </w:r>
-      <w:r>
-        <w:rPr>
-          <w:rFonts w:ascii="Courier" w:hAnsi="Courier"/>
-          <w:sz w:val="22"/>
-          <w:lang w:val="en-US"/>
-        </w:rPr>
-        <w:tab/>
-      </w:r>
-      <w:r>
-        <w:rPr>
-          <w:rFonts w:ascii="Courier" w:hAnsi="Courier"/>
-          <w:sz w:val="22"/>
-          <w:lang w:val="en-US"/>
-        </w:rPr>
-        <w:tab/>
-      </w:r>
-      <w:r>
-        <w:rPr>
-          <w:rFonts w:ascii="Courier" w:hAnsi="Courier"/>
-          <w:sz w:val="22"/>
-        </w:rPr>
-        <w:t>&lt;/X509Data&gt;</w:t>
-      </w:r>
-    </w:p>
-    <w:p>
-      <w:pPr>
-        <w:shd w:val="clear" w:color="auto" w:fill="F2F2F2" w:themeFill="background1" w:themeFillShade="F2"/>
-        <w:rPr>
-          <w:rFonts w:ascii="Courier" w:hAnsi="Courier"/>
-          <w:sz w:val="22"/>
-        </w:rPr>
-      </w:pPr>
-      <w:r>
-        <w:rPr>
-          <w:rFonts w:ascii="Courier" w:hAnsi="Courier"/>
-          <w:sz w:val="22"/>
-        </w:rPr>
-        <w:tab/>
-      </w:r>
-      <w:r>
-        <w:rPr>
-          <w:rFonts w:ascii="Courier" w:hAnsi="Courier"/>
-          <w:sz w:val="22"/>
-        </w:rPr>
-        <w:tab/>
-        <w:t>&lt;/Sertifikat&gt;</w:t>
-      </w:r>
-    </w:p>
-    <w:p>
-      <w:pPr>
-        <w:shd w:val="clear" w:color="auto" w:fill="F2F2F2" w:themeFill="background1" w:themeFillShade="F2"/>
-        <w:rPr>
-          <w:rFonts w:ascii="Courier" w:hAnsi="Courier"/>
-          <w:sz w:val="22"/>
-        </w:rPr>
-      </w:pPr>
-      <w:r>
-        <w:rPr>
-          <w:rFonts w:ascii="Courier" w:hAnsi="Courier"/>
-          <w:sz w:val="22"/>
-        </w:rPr>
-        <w:tab/>
-        <w:t xml:space="preserve"> &lt;/Person&gt;</w:t>
-      </w:r>
-    </w:p>
-    <w:p>
-      <w:pPr>
-        <w:shd w:val="clear" w:color="auto" w:fill="F2F2F2" w:themeFill="background1" w:themeFillShade="F2"/>
-        <w:rPr>
-          <w:rFonts w:ascii="Courier" w:hAnsi="Courier"/>
-          <w:sz w:val="22"/>
-        </w:rPr>
-      </w:pPr>
-      <w:r>
-        <w:rPr>
-          <w:rFonts w:ascii="Courier" w:hAnsi="Courier"/>
-          <w:sz w:val="22"/>
-        </w:rPr>
-        <w:tab/>
-        <w:t xml:space="preserve"> &lt;Person&gt;</w:t>
-      </w:r>
-    </w:p>
-    <w:p>
-      <w:pPr>
-        <w:shd w:val="clear" w:color="auto" w:fill="F2F2F2" w:themeFill="background1" w:themeFillShade="F2"/>
-        <w:rPr>
-          <w:rFonts w:ascii="Courier" w:hAnsi="Courier"/>
-          <w:sz w:val="22"/>
-        </w:rPr>
-      </w:pPr>
-      <w:r>
-        <w:rPr>
-          <w:rFonts w:ascii="Courier" w:hAnsi="Courier"/>
-          <w:sz w:val="22"/>
-        </w:rPr>
-        <w:tab/>
-      </w:r>
-      <w:r>
-        <w:rPr>
-          <w:rFonts w:ascii="Courier" w:hAnsi="Courier"/>
-          <w:sz w:val="22"/>
-        </w:rPr>
-        <w:tab/>
-      </w:r>
-      <w:proofErr w:type="gramStart"/>
-      <w:r>
-        <w:rPr>
-          <w:rFonts w:ascii="Courier" w:hAnsi="Courier"/>
-          <w:sz w:val="22"/>
-        </w:rPr>
-        <w:t>.....</w:t>
-      </w:r>
-      <w:proofErr w:type="gramEnd"/>
-    </w:p>
-    <w:p>
-      <w:pPr>
-        <w:shd w:val="clear" w:color="auto" w:fill="F2F2F2" w:themeFill="background1" w:themeFillShade="F2"/>
-        <w:rPr>
-          <w:rFonts w:ascii="Courier" w:hAnsi="Courier"/>
-          <w:sz w:val="22"/>
-        </w:rPr>
-      </w:pPr>
-      <w:r>
-        <w:rPr>
-          <w:rFonts w:ascii="Courier" w:hAnsi="Courier"/>
-          <w:sz w:val="22"/>
-        </w:rPr>
-        <w:tab/>
-        <w:t>&lt;/Person&gt;</w:t>
-      </w:r>
-    </w:p>
-    <w:p>
-      <w:pPr>
-        <w:shd w:val="clear" w:color="auto" w:fill="F2F2F2" w:themeFill="background1" w:themeFillShade="F2"/>
-        <w:rPr>
-          <w:rFonts w:ascii="Courier" w:hAnsi="Courier"/>
-          <w:sz w:val="22"/>
         </w:rPr>
       </w:pPr>
       <w:r>
@@ -10651,7 +10444,7 @@
       <w:pPr>
         <w:pStyle w:val="Overskrift1"/>
       </w:pPr>
-      <w:bookmarkStart w:id="46" w:name="_Toc380268588"/>
+      <w:bookmarkStart w:id="45" w:name="_Toc380268588"/>
       <w:r>
         <w:t xml:space="preserve">Fil </w:t>
       </w:r>
@@ -10661,61 +10454,61 @@
       <w:r>
         <w:t>grensesnitt</w:t>
       </w:r>
+      <w:bookmarkEnd w:id="45"/>
+    </w:p>
+    <w:p>
+      <w:r>
+        <w:t>Det gjør</w:t>
+      </w:r>
+      <w:r>
+        <w:t xml:space="preserve">es </w:t>
+      </w:r>
+      <w:r>
+        <w:t xml:space="preserve">tilgjengelig </w:t>
+      </w:r>
+      <w:r>
+        <w:t>et</w:t>
+      </w:r>
+      <w:r>
+        <w:t xml:space="preserve"> fult uttrekk fra Oppslagstjenesten som kan brukes av Virksomheter for å </w:t>
+      </w:r>
+      <w:r>
+        <w:t>få</w:t>
+      </w:r>
+      <w:r>
+        <w:t xml:space="preserve"> en lokal kopi av registeret. Seinere ajourhold kan enten gjøres via </w:t>
+      </w:r>
+      <w:proofErr w:type="spellStart"/>
+      <w:r>
+        <w:t>webservice</w:t>
+      </w:r>
+      <w:proofErr w:type="spellEnd"/>
+      <w:r>
+        <w:t xml:space="preserve"> grensesnitt, eller ved å hente fulle uttrekk fra Oppslagstjenesten.</w:t>
+      </w:r>
+    </w:p>
+    <w:p>
+      <w:r>
+        <w:t>|</w:t>
+      </w:r>
+    </w:p>
+    <w:p>
+      <w:pPr>
+        <w:pStyle w:val="Overskrift2"/>
+      </w:pPr>
+      <w:bookmarkStart w:id="46" w:name="_Toc380268589"/>
+      <w:bookmarkStart w:id="47" w:name="_Toc335146651"/>
+      <w:bookmarkStart w:id="48" w:name="_Toc376508951"/>
+      <w:bookmarkStart w:id="49" w:name="_Toc376508943"/>
+      <w:r>
+        <w:t>Teknisk beskrivelse</w:t>
+      </w:r>
       <w:bookmarkEnd w:id="46"/>
-    </w:p>
-    <w:p>
-      <w:r>
-        <w:t>Det gjør</w:t>
-      </w:r>
-      <w:r>
-        <w:t xml:space="preserve">es </w:t>
-      </w:r>
-      <w:r>
-        <w:t xml:space="preserve">tilgjengelig </w:t>
-      </w:r>
-      <w:r>
-        <w:t>et</w:t>
-      </w:r>
-      <w:r>
-        <w:t xml:space="preserve"> fult uttrekk fra Oppslagstjenesten som kan brukes av Virksomheter for å </w:t>
-      </w:r>
-      <w:r>
-        <w:t>få</w:t>
-      </w:r>
-      <w:r>
-        <w:t xml:space="preserve"> en lokal kopi av registeret. Seinere ajourhold kan enten gjøres via </w:t>
-      </w:r>
-      <w:proofErr w:type="spellStart"/>
-      <w:r>
-        <w:t>webservice</w:t>
-      </w:r>
-      <w:proofErr w:type="spellEnd"/>
-      <w:r>
-        <w:t xml:space="preserve"> grensesnitt, eller ved å hente fulle uttrekk fra Oppslagstjenesten.</w:t>
-      </w:r>
-    </w:p>
-    <w:p>
-      <w:r>
-        <w:t>|</w:t>
-      </w:r>
-    </w:p>
-    <w:p>
-      <w:pPr>
-        <w:pStyle w:val="Overskrift2"/>
-      </w:pPr>
-      <w:bookmarkStart w:id="47" w:name="_Toc380268589"/>
-      <w:bookmarkStart w:id="48" w:name="_Toc335146651"/>
-      <w:bookmarkStart w:id="49" w:name="_Toc376508951"/>
-      <w:bookmarkStart w:id="50" w:name="_Toc376508943"/>
-      <w:r>
-        <w:t>Teknisk beskrivelse</w:t>
+      <w:r>
+        <w:t xml:space="preserve"> </w:t>
       </w:r>
       <w:bookmarkEnd w:id="47"/>
-      <w:r>
-        <w:t xml:space="preserve"> </w:t>
-      </w:r>
       <w:bookmarkEnd w:id="48"/>
-      <w:bookmarkEnd w:id="49"/>
     </w:p>
     <w:p>
       <w:pPr>
@@ -10736,10 +10529,10 @@
       </w:pPr>
       <w:r>
         <w:object w:dxaOrig="12162" w:dyaOrig="3631">
-          <v:shape id="_x0000_i1025" type="#_x0000_t75" style="width:385.25pt;height:115pt" o:ole="">
-            <v:imagedata r:id="rId41" o:title=""/>
+          <v:shape id="_x0000_i1025" type="#_x0000_t75" style="width:385.65pt;height:115.2pt" o:ole="">
+            <v:imagedata r:id="rId42" o:title=""/>
           </v:shape>
-          <o:OLEObject Type="Embed" ProgID="Visio.Drawing.11" ShapeID="_x0000_i1025" DrawAspect="Content" ObjectID="_1454764775" r:id="rId42"/>
+          <o:OLEObject Type="Embed" ProgID="Visio.Drawing.11" ShapeID="_x0000_i1025" DrawAspect="Content" ObjectID="_1454839983" r:id="rId43"/>
         </w:object>
       </w:r>
     </w:p>
@@ -10863,22 +10656,22 @@
       <w:pPr>
         <w:pStyle w:val="Overskrift2"/>
       </w:pPr>
-      <w:bookmarkStart w:id="51" w:name="_Toc380268590"/>
+      <w:bookmarkStart w:id="50" w:name="_Toc380268590"/>
       <w:r>
         <w:t>Dataformat</w:t>
       </w:r>
+      <w:bookmarkEnd w:id="49"/>
       <w:bookmarkEnd w:id="50"/>
+    </w:p>
+    <w:p>
+      <w:pPr>
+        <w:pStyle w:val="Overskrift3"/>
+      </w:pPr>
+      <w:bookmarkStart w:id="51" w:name="_Toc380268591"/>
+      <w:r>
+        <w:t>Datafil</w:t>
+      </w:r>
       <w:bookmarkEnd w:id="51"/>
-    </w:p>
-    <w:p>
-      <w:pPr>
-        <w:pStyle w:val="Overskrift3"/>
-      </w:pPr>
-      <w:bookmarkStart w:id="52" w:name="_Toc380268591"/>
-      <w:r>
-        <w:t>Datafil</w:t>
-      </w:r>
-      <w:bookmarkEnd w:id="52"/>
     </w:p>
     <w:p>
       <w:pPr>
@@ -10901,7 +10694,6 @@
         </w:numPr>
       </w:pPr>
       <w:r>
-        <w:lastRenderedPageBreak/>
         <w:t xml:space="preserve">Filen er komprimert med </w:t>
       </w:r>
       <w:proofErr w:type="spellStart"/>
@@ -10991,11 +10783,11 @@
       <w:pPr>
         <w:pStyle w:val="Overskrift3"/>
       </w:pPr>
-      <w:bookmarkStart w:id="53" w:name="_Toc380268592"/>
+      <w:bookmarkStart w:id="52" w:name="_Toc380268592"/>
       <w:r>
         <w:t>Signaturfil</w:t>
       </w:r>
-      <w:bookmarkEnd w:id="53"/>
+      <w:bookmarkEnd w:id="52"/>
     </w:p>
     <w:p>
       <w:r>
@@ -11022,11 +10814,11 @@
       <w:pPr>
         <w:pStyle w:val="Overskrift3"/>
       </w:pPr>
-      <w:bookmarkStart w:id="54" w:name="_Toc380268593"/>
+      <w:bookmarkStart w:id="53" w:name="_Toc380268593"/>
       <w:r>
         <w:t>Krypteringsnøkkel</w:t>
       </w:r>
-      <w:bookmarkEnd w:id="54"/>
+      <w:bookmarkEnd w:id="53"/>
     </w:p>
     <w:p>
       <w:r>
@@ -11065,16 +10857,16 @@
       <w:pPr>
         <w:pStyle w:val="Overskrift2"/>
       </w:pPr>
-      <w:bookmarkStart w:id="55" w:name="_Toc376508949"/>
-      <w:bookmarkStart w:id="56" w:name="_Toc380268594"/>
+      <w:bookmarkStart w:id="54" w:name="_Toc376508949"/>
+      <w:bookmarkStart w:id="55" w:name="_Toc380268594"/>
       <w:r>
         <w:t>Fil</w:t>
       </w:r>
+      <w:bookmarkEnd w:id="54"/>
+      <w:r>
+        <w:t>navngivning</w:t>
+      </w:r>
       <w:bookmarkEnd w:id="55"/>
-      <w:r>
-        <w:t>navngivning</w:t>
-      </w:r>
-      <w:bookmarkEnd w:id="56"/>
     </w:p>
     <w:p>
       <w:r>
@@ -11637,7 +11429,6 @@
         <w:rPr>
           <w:i/>
         </w:rPr>
-        <w:lastRenderedPageBreak/>
         <w:t>Krypteringsnøkkel: VirksomhetsID-Kontaktregister-</w:t>
       </w:r>
       <w:r>
@@ -11658,9 +11449,9 @@
       <w:pPr>
         <w:pStyle w:val="Overskrift2"/>
       </w:pPr>
-      <w:bookmarkStart w:id="57" w:name="_Toc335146652"/>
-      <w:bookmarkStart w:id="58" w:name="_Toc376508952"/>
-      <w:bookmarkStart w:id="59" w:name="_Toc380268595"/>
+      <w:bookmarkStart w:id="56" w:name="_Toc335146652"/>
+      <w:bookmarkStart w:id="57" w:name="_Toc376508952"/>
+      <w:bookmarkStart w:id="58" w:name="_Toc380268595"/>
       <w:r>
         <w:t xml:space="preserve">Bruk av </w:t>
       </w:r>
@@ -11670,9 +11461,9 @@
       <w:r>
         <w:t>-grensesnittet</w:t>
       </w:r>
+      <w:bookmarkEnd w:id="56"/>
       <w:bookmarkEnd w:id="57"/>
       <w:bookmarkEnd w:id="58"/>
-      <w:bookmarkEnd w:id="59"/>
     </w:p>
     <w:p>
       <w:r>
@@ -11687,7 +11478,11 @@
         <w:spacing w:before="100" w:after="100"/>
       </w:pPr>
       <w:r>
-        <w:t>Når en Offentlig Virksomhet skal overføre filer fra Oppslagstjenesten via SFTP må Virksomheten benytte et SFTP-klientprogram. Det finnes ulike slike klientprogram og hvordan de fungerer kan variere, men en typisk oppkobling og uthenting kan være som følger:</w:t>
+        <w:t xml:space="preserve">Når en Offentlig Virksomhet skal overføre filer fra Oppslagstjenesten via SFTP må Virksomheten benytte et SFTP-klientprogram. Det finnes ulike slike </w:t>
+      </w:r>
+      <w:r>
+        <w:lastRenderedPageBreak/>
+        <w:t>klientprogram og hvordan de fungerer kan variere, men en typisk oppkobling og uthenting kan være som følger:</w:t>
       </w:r>
     </w:p>
     <w:p>
@@ -12062,13 +11857,13 @@
         <w:spacing w:before="120"/>
         <w:ind w:left="1020" w:hanging="340"/>
       </w:pPr>
-      <w:bookmarkStart w:id="60" w:name="_Toc335146653"/>
-      <w:bookmarkStart w:id="61" w:name="_Toc376508953"/>
+      <w:bookmarkStart w:id="59" w:name="_Toc335146653"/>
+      <w:bookmarkStart w:id="60" w:name="_Toc376508953"/>
       <w:r>
         <w:t>Sikkerhetskrav til innsender</w:t>
       </w:r>
+      <w:bookmarkEnd w:id="59"/>
       <w:bookmarkEnd w:id="60"/>
-      <w:bookmarkEnd w:id="61"/>
     </w:p>
     <w:p>
       <w:r>
@@ -12116,14 +11911,14 @@
       <w:pPr>
         <w:pStyle w:val="Overskrift1"/>
       </w:pPr>
-      <w:bookmarkStart w:id="62" w:name="_Toc380268596"/>
+      <w:bookmarkStart w:id="61" w:name="_Toc380268596"/>
       <w:r>
         <w:t>Videreformidling</w:t>
       </w:r>
       <w:r>
         <w:t xml:space="preserve"> via ID-porten</w:t>
       </w:r>
-      <w:bookmarkEnd w:id="62"/>
+      <w:bookmarkEnd w:id="61"/>
     </w:p>
     <w:p>
       <w:r>
@@ -12136,38 +11931,42 @@
       <w:r>
         <w:t>Følgende informasjon utleveres over SAML2-grensesnittet dersom det eksisterer på Innbygger i kontaktregisteret:</w:t>
       </w:r>
+    </w:p>
+    <w:p>
+      <w:bookmarkStart w:id="62" w:name="_GoBack"/>
+      <w:bookmarkEnd w:id="62"/>
     </w:p>
     <w:tbl>
       <w:tblPr>
         <w:tblStyle w:val="Enkelttabell2"/>
         <w:tblW w:w="0" w:type="auto"/>
-        <w:tblLayout w:type="fixed"/>
+        <w:tblInd w:w="-917" w:type="dxa"/>
         <w:tblLook w:val="04A0" w:firstRow="1" w:lastRow="0" w:firstColumn="1" w:lastColumn="0" w:noHBand="0" w:noVBand="1"/>
       </w:tblPr>
       <w:tblGrid>
-        <w:gridCol w:w="1805"/>
-        <w:gridCol w:w="2839"/>
-        <w:gridCol w:w="3282"/>
+        <w:gridCol w:w="1904"/>
+        <w:gridCol w:w="2263"/>
+        <w:gridCol w:w="4676"/>
       </w:tblGrid>
       <w:tr>
         <w:trPr>
           <w:cnfStyle w:val="100000000000" w:firstRow="1" w:lastRow="0" w:firstColumn="0" w:lastColumn="0" w:oddVBand="0" w:evenVBand="0" w:oddHBand="0" w:evenHBand="0" w:firstRowFirstColumn="0" w:firstRowLastColumn="0" w:lastRowFirstColumn="0" w:lastRowLastColumn="0"/>
+          <w:trHeight w:val="302"/>
         </w:trPr>
         <w:tc>
           <w:tcPr>
             <w:cnfStyle w:val="001000000000" w:firstRow="0" w:lastRow="0" w:firstColumn="1" w:lastColumn="0" w:oddVBand="0" w:evenVBand="0" w:oddHBand="0" w:evenHBand="0" w:firstRowFirstColumn="0" w:firstRowLastColumn="0" w:lastRowFirstColumn="0" w:lastRowLastColumn="0"/>
-            <w:tcW w:w="1805" w:type="dxa"/>
+            <w:tcW w:w="0" w:type="auto"/>
           </w:tcPr>
           <w:p>
             <w:r>
-              <w:lastRenderedPageBreak/>
               <w:t>Informasjon</w:t>
             </w:r>
           </w:p>
         </w:tc>
         <w:tc>
           <w:tcPr>
-            <w:tcW w:w="2839" w:type="dxa"/>
+            <w:tcW w:w="0" w:type="auto"/>
           </w:tcPr>
           <w:p>
             <w:pPr>
@@ -12180,7 +11979,7 @@
         </w:tc>
         <w:tc>
           <w:tcPr>
-            <w:tcW w:w="3282" w:type="dxa"/>
+            <w:tcW w:w="0" w:type="auto"/>
           </w:tcPr>
           <w:p>
             <w:pPr>
@@ -12193,10 +11992,13 @@
         </w:tc>
       </w:tr>
       <w:tr>
+        <w:trPr>
+          <w:trHeight w:val="582"/>
+        </w:trPr>
         <w:tc>
           <w:tcPr>
             <w:cnfStyle w:val="001000000000" w:firstRow="0" w:lastRow="0" w:firstColumn="1" w:lastColumn="0" w:oddVBand="0" w:evenVBand="0" w:oddHBand="0" w:evenHBand="0" w:firstRowFirstColumn="0" w:firstRowLastColumn="0" w:lastRowFirstColumn="0" w:lastRowLastColumn="0"/>
-            <w:tcW w:w="1805" w:type="dxa"/>
+            <w:tcW w:w="0" w:type="auto"/>
           </w:tcPr>
           <w:p>
             <w:r>
@@ -12206,7 +12008,7 @@
         </w:tc>
         <w:tc>
           <w:tcPr>
-            <w:tcW w:w="2839" w:type="dxa"/>
+            <w:tcW w:w="0" w:type="auto"/>
           </w:tcPr>
           <w:p>
             <w:pPr>
@@ -12219,13 +12021,13 @@
         </w:tc>
         <w:tc>
           <w:tcPr>
-            <w:tcW w:w="3282" w:type="dxa"/>
+            <w:tcW w:w="0" w:type="auto"/>
           </w:tcPr>
           <w:p>
             <w:pPr>
               <w:cnfStyle w:val="000000000000" w:firstRow="0" w:lastRow="0" w:firstColumn="0" w:lastColumn="0" w:oddVBand="0" w:evenVBand="0" w:oddHBand="0" w:evenHBand="0" w:firstRowFirstColumn="0" w:firstRowLastColumn="0" w:lastRowFirstColumn="0" w:lastRowLastColumn="0"/>
             </w:pPr>
-            <w:hyperlink r:id="rId43" w:history="1">
+            <w:hyperlink r:id="rId44" w:history="1">
               <w:r>
                 <w:rPr>
                   <w:rStyle w:val="Hyperkobling"/>
@@ -12240,10 +12042,13 @@
         </w:tc>
       </w:tr>
       <w:tr>
+        <w:trPr>
+          <w:trHeight w:val="884"/>
+        </w:trPr>
         <w:tc>
           <w:tcPr>
             <w:cnfStyle w:val="001000000000" w:firstRow="0" w:lastRow="0" w:firstColumn="1" w:lastColumn="0" w:oddVBand="0" w:evenVBand="0" w:oddHBand="0" w:evenHBand="0" w:firstRowFirstColumn="0" w:firstRowLastColumn="0" w:lastRowFirstColumn="0" w:lastRowLastColumn="0"/>
-            <w:tcW w:w="1805" w:type="dxa"/>
+            <w:tcW w:w="0" w:type="auto"/>
           </w:tcPr>
           <w:p>
             <w:r>
@@ -12253,7 +12058,7 @@
         </w:tc>
         <w:tc>
           <w:tcPr>
-            <w:tcW w:w="2839" w:type="dxa"/>
+            <w:tcW w:w="0" w:type="auto"/>
           </w:tcPr>
           <w:p>
             <w:pPr>
@@ -12268,13 +12073,13 @@
         </w:tc>
         <w:tc>
           <w:tcPr>
-            <w:tcW w:w="3282" w:type="dxa"/>
+            <w:tcW w:w="0" w:type="auto"/>
           </w:tcPr>
           <w:p>
             <w:pPr>
               <w:cnfStyle w:val="000000000000" w:firstRow="0" w:lastRow="0" w:firstColumn="0" w:lastColumn="0" w:oddVBand="0" w:evenVBand="0" w:oddHBand="0" w:evenHBand="0" w:firstRowFirstColumn="0" w:firstRowLastColumn="0" w:lastRowFirstColumn="0" w:lastRowLastColumn="0"/>
             </w:pPr>
-            <w:hyperlink r:id="rId44" w:history="1">
+            <w:hyperlink r:id="rId45" w:history="1">
               <w:r>
                 <w:rPr>
                   <w:rStyle w:val="Hyperkobling"/>
@@ -12291,20 +12096,24 @@
         </w:tc>
       </w:tr>
       <w:tr>
+        <w:trPr>
+          <w:trHeight w:val="582"/>
+        </w:trPr>
         <w:tc>
           <w:tcPr>
             <w:cnfStyle w:val="001000000000" w:firstRow="0" w:lastRow="0" w:firstColumn="1" w:lastColumn="0" w:oddVBand="0" w:evenVBand="0" w:oddHBand="0" w:evenHBand="0" w:firstRowFirstColumn="0" w:firstRowLastColumn="0" w:lastRowFirstColumn="0" w:lastRowLastColumn="0"/>
-            <w:tcW w:w="1805" w:type="dxa"/>
+            <w:tcW w:w="0" w:type="auto"/>
           </w:tcPr>
           <w:p>
             <w:r>
+              <w:lastRenderedPageBreak/>
               <w:t>Epostadresse</w:t>
             </w:r>
           </w:p>
         </w:tc>
         <w:tc>
           <w:tcPr>
-            <w:tcW w:w="2839" w:type="dxa"/>
+            <w:tcW w:w="0" w:type="auto"/>
           </w:tcPr>
           <w:p>
             <w:pPr>
@@ -12319,13 +12128,13 @@
         </w:tc>
         <w:tc>
           <w:tcPr>
-            <w:tcW w:w="3282" w:type="dxa"/>
+            <w:tcW w:w="0" w:type="auto"/>
           </w:tcPr>
           <w:p>
             <w:pPr>
               <w:cnfStyle w:val="000000000000" w:firstRow="0" w:lastRow="0" w:firstColumn="0" w:lastColumn="0" w:oddVBand="0" w:evenVBand="0" w:oddHBand="0" w:evenHBand="0" w:firstRowFirstColumn="0" w:firstRowLastColumn="0" w:lastRowFirstColumn="0" w:lastRowLastColumn="0"/>
             </w:pPr>
-            <w:hyperlink r:id="rId45" w:history="1">
+            <w:hyperlink r:id="rId46" w:history="1">
               <w:r>
                 <w:rPr>
                   <w:rStyle w:val="Hyperkobling"/>
@@ -12340,10 +12149,13 @@
         </w:tc>
       </w:tr>
       <w:tr>
+        <w:trPr>
+          <w:trHeight w:val="302"/>
+        </w:trPr>
         <w:tc>
           <w:tcPr>
             <w:cnfStyle w:val="001000000000" w:firstRow="0" w:lastRow="0" w:firstColumn="1" w:lastColumn="0" w:oddVBand="0" w:evenVBand="0" w:oddHBand="0" w:evenHBand="0" w:firstRowFirstColumn="0" w:firstRowLastColumn="0" w:lastRowFirstColumn="0" w:lastRowLastColumn="0"/>
-            <w:tcW w:w="1805" w:type="dxa"/>
+            <w:tcW w:w="0" w:type="auto"/>
           </w:tcPr>
           <w:p>
             <w:r>
@@ -12353,7 +12165,7 @@
         </w:tc>
         <w:tc>
           <w:tcPr>
-            <w:tcW w:w="2839" w:type="dxa"/>
+            <w:tcW w:w="0" w:type="auto"/>
           </w:tcPr>
           <w:p>
             <w:pPr>
@@ -12368,13 +12180,13 @@
         </w:tc>
         <w:tc>
           <w:tcPr>
-            <w:tcW w:w="3282" w:type="dxa"/>
+            <w:tcW w:w="0" w:type="auto"/>
           </w:tcPr>
           <w:p>
             <w:pPr>
               <w:cnfStyle w:val="000000000000" w:firstRow="0" w:lastRow="0" w:firstColumn="0" w:lastColumn="0" w:oddVBand="0" w:evenVBand="0" w:oddHBand="0" w:evenHBand="0" w:firstRowFirstColumn="0" w:firstRowLastColumn="0" w:lastRowFirstColumn="0" w:lastRowLastColumn="0"/>
             </w:pPr>
-            <w:hyperlink r:id="rId46" w:history="1">
+            <w:hyperlink r:id="rId47" w:history="1">
               <w:r>
                 <w:rPr>
                   <w:rStyle w:val="Hyperkobling"/>
@@ -12410,7 +12222,7 @@
       <w:r>
         <w:t xml:space="preserve">rbeidsportalen: </w:t>
       </w:r>
-      <w:hyperlink r:id="rId47" w:history="1">
+      <w:hyperlink r:id="rId48" w:history="1">
         <w:r>
           <w:rPr>
             <w:rStyle w:val="Hyperkobling"/>
@@ -12421,7 +12233,7 @@
       <w:r>
         <w:t xml:space="preserve"> eller utleveres ut ved å ta kontakt med </w:t>
       </w:r>
-      <w:hyperlink r:id="rId48" w:history="1">
+      <w:hyperlink r:id="rId49" w:history="1">
         <w:r>
           <w:rPr>
             <w:rStyle w:val="Hyperkobling"/>
@@ -12530,7 +12342,7 @@
         <w:pStyle w:val="NormalWeb"/>
         <w:jc w:val="center"/>
       </w:pPr>
-      <w:hyperlink r:id="rId49" w:history="1">
+      <w:hyperlink r:id="rId50" w:history="1">
         <w:r>
           <w:rPr>
             <w:rStyle w:val="Hyperkobling"/>
@@ -12822,7 +12634,6 @@
         <w:spacing w:before="100" w:beforeAutospacing="1" w:after="100" w:afterAutospacing="1"/>
       </w:pPr>
       <w:r>
-        <w:lastRenderedPageBreak/>
         <w:t xml:space="preserve">om man sender med en </w:t>
       </w:r>
       <w:proofErr w:type="spellStart"/>
@@ -12905,7 +12716,7 @@
       <w:r>
         <w:t xml:space="preserve">: </w:t>
       </w:r>
-      <w:hyperlink r:id="rId50" w:history="1">
+      <w:hyperlink r:id="rId51" w:history="1">
         <w:r>
           <w:rPr>
             <w:rStyle w:val="Hyperkobling"/>
@@ -12925,6 +12736,7 @@
         <w:rPr>
           <w:u w:val="single"/>
         </w:rPr>
+        <w:lastRenderedPageBreak/>
         <w:t>Valideringsregler:</w:t>
       </w:r>
     </w:p>
@@ -13168,7 +12980,7 @@
           <w:u w:val="none"/>
         </w:rPr>
       </w:pPr>
-      <w:hyperlink r:id="rId51" w:history="1">
+      <w:hyperlink r:id="rId52" w:history="1">
         <w:r>
           <w:rPr>
             <w:rStyle w:val="Hyperkobling"/>
@@ -13190,7 +13002,7 @@
           <w:numId w:val="28"/>
         </w:numPr>
       </w:pPr>
-      <w:hyperlink r:id="rId52" w:history="1">
+      <w:hyperlink r:id="rId53" w:history="1">
         <w:r>
           <w:rPr>
             <w:rStyle w:val="Hyperkobling"/>
@@ -13300,7 +13112,6 @@
         </w:numPr>
       </w:pPr>
       <w:r>
-        <w:lastRenderedPageBreak/>
         <w:t>Vedlegg2_</w:t>
       </w:r>
       <w:r>
@@ -13320,9 +13131,9 @@
       </w:r>
     </w:p>
     <w:sectPr>
-      <w:headerReference w:type="even" r:id="rId53"/>
-      <w:headerReference w:type="default" r:id="rId54"/>
-      <w:footerReference w:type="default" r:id="rId55"/>
+      <w:headerReference w:type="even" r:id="rId54"/>
+      <w:headerReference w:type="default" r:id="rId55"/>
+      <w:footerReference w:type="default" r:id="rId56"/>
       <w:pgSz w:w="11906" w:h="16838" w:code="9"/>
       <w:pgMar w:top="1559" w:right="1758" w:bottom="1247" w:left="2438" w:header="992" w:footer="712" w:gutter="0"/>
       <w:pgNumType w:start="1"/>
@@ -13691,7 +13502,7 @@
         <v:path o:extrusionok="f" gradientshapeok="t" o:connecttype="rect"/>
         <o:lock v:ext="edit" aspectratio="t"/>
       </v:shapetype>
-      <v:shape id="_x0000_i1030" type="#_x0000_t75" style="width:19.65pt;height:39.25pt" o:bullet="t">
+      <v:shape id="_x0000_i1031" type="#_x0000_t75" style="width:20.05pt;height:38.8pt" o:bullet="t">
         <v:imagedata r:id="rId1" o:title="art493"/>
       </v:shape>
     </w:pict>
@@ -19587,7 +19398,7 @@
 </file>
 
 <file path=customXml/itemProps1.xml><?xml version="1.0" encoding="utf-8"?>
-<ds:datastoreItem xmlns:ds="http://schemas.openxmlformats.org/officeDocument/2006/customXml" ds:itemID="{0C746259-C431-4344-96CE-6A3DA3F4BB0C}">
+<ds:datastoreItem xmlns:ds="http://schemas.openxmlformats.org/officeDocument/2006/customXml" ds:itemID="{B772BCC3-F655-4A76-BDCE-DBDE3386FB5B}">
   <ds:schemaRefs>
     <ds:schemaRef ds:uri="http://schemas.openxmlformats.org/officeDocument/2006/bibliography"/>
   </ds:schemaRefs>

</xml_diff>

<commit_message>
oppdatert med ny XSD og WSDL definisjon for oppslagstjenesten
</commit_message>
<xml_diff>
--- a/24022014_integrasjonsguide_oppslagstjenesten_utkast.docx
+++ b/24022014_integrasjonsguide_oppslagstjenesten_utkast.docx
@@ -4346,18 +4346,21 @@
         <w:t>Beskrivelse av de tekniske grensesnittene gis i de neste kapitelene</w:t>
       </w:r>
     </w:p>
+    <w:p>
+      <w:bookmarkStart w:id="28" w:name="_GoBack"/>
+      <w:bookmarkEnd w:id="28"/>
+    </w:p>
     <w:p/>
     <w:p/>
-    <w:p/>
     <w:p>
       <w:pPr>
         <w:pStyle w:val="Overskrift3"/>
       </w:pPr>
-      <w:bookmarkStart w:id="28" w:name="_Toc380268573"/>
+      <w:bookmarkStart w:id="29" w:name="_Toc380268573"/>
       <w:r>
         <w:t>Aktører</w:t>
       </w:r>
-      <w:bookmarkEnd w:id="28"/>
+      <w:bookmarkEnd w:id="29"/>
     </w:p>
     <w:p/>
     <w:tbl>
@@ -4929,11 +4932,11 @@
       <w:pPr>
         <w:pStyle w:val="Overskrift3"/>
       </w:pPr>
-      <w:bookmarkStart w:id="29" w:name="_Toc380268574"/>
+      <w:bookmarkStart w:id="30" w:name="_Toc380268574"/>
       <w:r>
         <w:t>Brukstilfeller</w:t>
       </w:r>
-      <w:bookmarkEnd w:id="29"/>
+      <w:bookmarkEnd w:id="30"/>
     </w:p>
     <w:p>
       <w:r>
@@ -5027,6 +5030,11 @@
       </w:r>
     </w:p>
     <w:p>
+      <w:r>
+        <w:t>Offentlig virksomhet har følgende tilleggstjenester for Uthenting:</w:t>
+      </w:r>
+    </w:p>
+    <w:p>
       <w:pPr>
         <w:pStyle w:val="Listeavsnitt"/>
         <w:numPr>
@@ -5035,6 +5043,7 @@
         </w:numPr>
       </w:pPr>
       <w:r>
+        <w:lastRenderedPageBreak/>
         <w:t>Oppslag på endringer i kontakt og reservasjonsregisteret</w:t>
       </w:r>
     </w:p>
@@ -5047,7 +5056,6 @@
         </w:numPr>
       </w:pPr>
       <w:r>
-        <w:lastRenderedPageBreak/>
         <w:t>Eksport av hele kontakt og reservasjonsregisteret</w:t>
       </w:r>
     </w:p>
@@ -5060,12 +5068,22 @@
         </w:numPr>
       </w:pPr>
       <w:r>
-        <w:t>Videreformidling via ID-porten</w:t>
-      </w:r>
-    </w:p>
-    <w:p>
-      <w:r>
-        <w:t>I tillegg skal Offentlig Virksomhet gi Innbygger mulighet for å bruke selvbetjeningstjenestene og må dermed ha et forhold til disse tjenestene.</w:t>
+        <w:t>Utlevering av informasjon</w:t>
+      </w:r>
+      <w:r>
+        <w:t xml:space="preserve"> via ID-porten</w:t>
+      </w:r>
+    </w:p>
+    <w:p/>
+    <w:p>
+      <w:r>
+        <w:t xml:space="preserve">Offentlig Virksomhet </w:t>
+      </w:r>
+      <w:r>
+        <w:t xml:space="preserve">skal </w:t>
+      </w:r>
+      <w:r>
+        <w:t>gi Innbygger mulighet for å bruke selvbetjeningstjenestene og må dermed ha et forhold til disse tjenestene.</w:t>
       </w:r>
     </w:p>
     <w:p/>
@@ -5141,15 +5159,21 @@
       <w:pPr>
         <w:pStyle w:val="Overskrift3"/>
       </w:pPr>
-      <w:bookmarkStart w:id="30" w:name="_Toc380268575"/>
+      <w:bookmarkStart w:id="31" w:name="_Toc380268575"/>
       <w:r>
         <w:t>Endring i kontaktregisteret</w:t>
       </w:r>
-      <w:bookmarkEnd w:id="30"/>
-    </w:p>
-    <w:p>
-      <w:r>
-        <w:t>Det er mulig å abonnere på endringer i kontakt og reservasjonsregisteret for å kunne holde en lokal kopi oppdatert. Endringstjenesten gir ikke offentlig virksomhet full innsikt i historikken i registeret da tjenesten er ment til å understøtte behovet for å holde en lokal kopi oppdatert.</w:t>
+      <w:bookmarkEnd w:id="31"/>
+    </w:p>
+    <w:p>
+      <w:r>
+        <w:t xml:space="preserve">Det er mulig å abonnere på endringer i kontakt og reservasjonsregisteret </w:t>
+      </w:r>
+      <w:r>
+        <w:t xml:space="preserve">som en tilleggstjeneste </w:t>
+      </w:r>
+      <w:r>
+        <w:t>for å kunne holde en lokal kopi oppdatert. Endringstjenesten gir ikke offentlig virksomhet full innsikt i historikken i registeret da tjenesten er ment til å understøtte behovet for å holde en lokal kopi oppdatert.</w:t>
       </w:r>
     </w:p>
     <w:p/>
@@ -5318,7 +5342,6 @@
     </w:p>
     <w:p>
       <w:r>
-        <w:lastRenderedPageBreak/>
         <w:t>Kontakt og reservasjonsregisteret vaskes mot DSF jevnlig. Dette vil medføre at Personer slettes fra registeret. Se mer informasjon om de ulike årsakene til sletting fra registeret.</w:t>
       </w:r>
     </w:p>
@@ -5349,11 +5372,11 @@
       <w:pPr>
         <w:pStyle w:val="Overskrift3"/>
       </w:pPr>
-      <w:bookmarkStart w:id="31" w:name="_Toc380268576"/>
+      <w:bookmarkStart w:id="32" w:name="_Toc380268576"/>
       <w:r>
         <w:t>Sletting fra kontaktregisteret</w:t>
       </w:r>
-      <w:bookmarkEnd w:id="31"/>
+      <w:bookmarkEnd w:id="32"/>
     </w:p>
     <w:p>
       <w:r>
@@ -5391,15 +5414,15 @@
       <w:pPr>
         <w:pStyle w:val="Overskrift1"/>
       </w:pPr>
-      <w:bookmarkStart w:id="32" w:name="_Toc380268577"/>
+      <w:bookmarkStart w:id="33" w:name="_Toc380268577"/>
       <w:r>
         <w:t>Hvordan få tilgang til Oppslagstjenesten?</w:t>
       </w:r>
-      <w:bookmarkEnd w:id="32"/>
-    </w:p>
-    <w:p>
-      <w:bookmarkStart w:id="33" w:name="bmTittel"/>
       <w:bookmarkEnd w:id="33"/>
+    </w:p>
+    <w:p>
+      <w:bookmarkStart w:id="34" w:name="bmTittel"/>
+      <w:bookmarkEnd w:id="34"/>
       <w:r>
         <w:rPr>
           <w:noProof/>
@@ -5671,11 +5694,12 @@
       <w:pPr>
         <w:pStyle w:val="Overskrift2"/>
       </w:pPr>
-      <w:bookmarkStart w:id="34" w:name="_Toc380268578"/>
-      <w:r>
+      <w:bookmarkStart w:id="35" w:name="_Toc380268578"/>
+      <w:r>
+        <w:lastRenderedPageBreak/>
         <w:t>Informasjon som må utveksles</w:t>
       </w:r>
-      <w:bookmarkEnd w:id="34"/>
+      <w:bookmarkEnd w:id="35"/>
     </w:p>
     <w:p>
       <w:pPr>
@@ -5708,7 +5732,6 @@
               <w:spacing w:before="100" w:beforeAutospacing="1" w:after="100" w:afterAutospacing="1"/>
             </w:pPr>
             <w:r>
-              <w:lastRenderedPageBreak/>
               <w:t xml:space="preserve">Organisasjonsnummer for virksomheten. Dette må være det organisasjonsnummeret som ligger i </w:t>
             </w:r>
             <w:r>
@@ -5966,22 +5989,22 @@
       <w:pPr>
         <w:pStyle w:val="Overskrift1"/>
       </w:pPr>
-      <w:bookmarkStart w:id="35" w:name="_Toc380268579"/>
+      <w:bookmarkStart w:id="36" w:name="_Toc380268579"/>
       <w:r>
         <w:t>Overordnet teknisk beskrivelse</w:t>
       </w:r>
-      <w:bookmarkEnd w:id="35"/>
+      <w:bookmarkEnd w:id="36"/>
     </w:p>
     <w:p/>
     <w:p>
       <w:pPr>
         <w:pStyle w:val="Overskrift2"/>
       </w:pPr>
-      <w:bookmarkStart w:id="36" w:name="_Toc380268580"/>
+      <w:bookmarkStart w:id="37" w:name="_Toc380268580"/>
       <w:r>
         <w:t>Datamodell</w:t>
       </w:r>
-      <w:bookmarkEnd w:id="36"/>
+      <w:bookmarkEnd w:id="37"/>
     </w:p>
     <w:p>
       <w:r>
@@ -6013,11 +6036,11 @@
       <w:pPr>
         <w:pStyle w:val="Overskrift2"/>
       </w:pPr>
-      <w:bookmarkStart w:id="37" w:name="_Toc380268581"/>
+      <w:bookmarkStart w:id="38" w:name="_Toc380268581"/>
       <w:r>
         <w:t>Referanseklienter</w:t>
       </w:r>
-      <w:bookmarkEnd w:id="37"/>
+      <w:bookmarkEnd w:id="38"/>
     </w:p>
     <w:p>
       <w:pPr>
@@ -6095,16 +6118,17 @@
       <w:pPr>
         <w:pStyle w:val="Overskrift1"/>
       </w:pPr>
-      <w:bookmarkStart w:id="38" w:name="_Toc380268582"/>
+      <w:bookmarkStart w:id="39" w:name="_Toc380268582"/>
       <w:proofErr w:type="spellStart"/>
       <w:r>
+        <w:lastRenderedPageBreak/>
         <w:t>Webservice</w:t>
       </w:r>
       <w:proofErr w:type="spellEnd"/>
       <w:r>
         <w:t xml:space="preserve"> grensesnitt</w:t>
       </w:r>
-      <w:bookmarkEnd w:id="38"/>
+      <w:bookmarkEnd w:id="39"/>
     </w:p>
     <w:p>
       <w:r>
@@ -6157,15 +6181,14 @@
           <w:rStyle w:val="nolink"/>
         </w:rPr>
       </w:pPr>
-      <w:bookmarkStart w:id="39" w:name="_Toc380268583"/>
+      <w:bookmarkStart w:id="40" w:name="_Toc380268583"/>
       <w:r>
         <w:rPr>
           <w:rStyle w:val="nolink"/>
         </w:rPr>
-        <w:lastRenderedPageBreak/>
         <w:t>Teknisk beskrivelse</w:t>
       </w:r>
-      <w:bookmarkEnd w:id="39"/>
+      <w:bookmarkEnd w:id="40"/>
       <w:r>
         <w:rPr>
           <w:rStyle w:val="nolink"/>
@@ -6604,14 +6627,14 @@
       <w:pPr>
         <w:pStyle w:val="Overskrift2"/>
       </w:pPr>
-      <w:bookmarkStart w:id="40" w:name="_Toc380268584"/>
+      <w:bookmarkStart w:id="41" w:name="_Toc380268584"/>
       <w:r>
         <w:t>M</w:t>
       </w:r>
       <w:r>
         <w:t>iljø</w:t>
       </w:r>
-      <w:bookmarkEnd w:id="40"/>
+      <w:bookmarkEnd w:id="41"/>
     </w:p>
     <w:p>
       <w:r>
@@ -6837,6 +6860,7 @@
     <w:p/>
     <w:p>
       <w:r>
+        <w:lastRenderedPageBreak/>
         <w:t xml:space="preserve">I tillegg fins det to miljøer for ytelsestesting. Bruk av disse miljøene må koordineres med andre tjenesteeiere, og derfor ønsker </w:t>
       </w:r>
       <w:proofErr w:type="spellStart"/>
@@ -6952,7 +6976,6 @@
           </w:tcPr>
           <w:p>
             <w:r>
-              <w:lastRenderedPageBreak/>
               <w:t>Ytelsestest1</w:t>
             </w:r>
           </w:p>
@@ -7058,11 +7081,11 @@
       <w:pPr>
         <w:pStyle w:val="Overskrift2"/>
       </w:pPr>
-      <w:bookmarkStart w:id="41" w:name="_Toc380268585"/>
+      <w:bookmarkStart w:id="42" w:name="_Toc380268585"/>
       <w:r>
         <w:t>Forespørsel</w:t>
       </w:r>
-      <w:bookmarkEnd w:id="41"/>
+      <w:bookmarkEnd w:id="42"/>
     </w:p>
     <w:p>
       <w:pPr>
@@ -7781,7 +7804,11 @@
           </w:tcPr>
           <w:p>
             <w:r>
-              <w:t>informasjonsbehov</w:t>
+              <w:t>informasjonsbe</w:t>
+            </w:r>
+            <w:r>
+              <w:lastRenderedPageBreak/>
+              <w:t>hov</w:t>
             </w:r>
           </w:p>
         </w:tc>
@@ -7798,7 +7825,14 @@
                 <w:rPr>
                   <w:rStyle w:val="Hyperkobling"/>
                 </w:rPr>
-                <w:t>http://begrep.difi.no/Oppslagstjenesten/HentEndringerForespoersel.html</w:t>
+                <w:t>http://begrep.difi.no/Oppslagstjenesten/HentEndringerFores</w:t>
+              </w:r>
+              <w:r>
+                <w:rPr>
+                  <w:rStyle w:val="Hyperkobling"/>
+                </w:rPr>
+                <w:lastRenderedPageBreak/>
+                <w:t>poersel.html</w:t>
               </w:r>
             </w:hyperlink>
           </w:p>
@@ -7838,13 +7872,12 @@
           <w:rStyle w:val="nolink"/>
         </w:rPr>
       </w:pPr>
-      <w:bookmarkStart w:id="42" w:name="_Ref379826310"/>
-      <w:bookmarkStart w:id="43" w:name="_Toc380268586"/>
+      <w:bookmarkStart w:id="43" w:name="_Ref379826310"/>
+      <w:bookmarkStart w:id="44" w:name="_Toc380268586"/>
       <w:r>
         <w:rPr>
           <w:rStyle w:val="nolink"/>
         </w:rPr>
-        <w:lastRenderedPageBreak/>
         <w:t>Respons</w:t>
       </w:r>
       <w:r>
@@ -7860,8 +7893,8 @@
         </w:rPr>
         <w:t>hentPersoner</w:t>
       </w:r>
-      <w:bookmarkEnd w:id="42"/>
       <w:bookmarkEnd w:id="43"/>
+      <w:bookmarkEnd w:id="44"/>
       <w:proofErr w:type="spellEnd"/>
     </w:p>
     <w:p>
@@ -8961,14 +8994,14 @@
           <w:noProof/>
         </w:rPr>
       </w:pPr>
-      <w:bookmarkStart w:id="44" w:name="_Toc380268587"/>
+      <w:bookmarkStart w:id="45" w:name="_Toc380268587"/>
       <w:r>
         <w:rPr>
           <w:noProof/>
         </w:rPr>
         <w:t>Response: hentEndringer</w:t>
       </w:r>
-      <w:bookmarkEnd w:id="44"/>
+      <w:bookmarkEnd w:id="45"/>
     </w:p>
     <w:p>
       <w:r>
@@ -9023,7 +9056,6 @@
               <w:rPr>
                 <w:i/>
               </w:rPr>
-              <w:lastRenderedPageBreak/>
               <w:t>fraEndringsNummer</w:t>
             </w:r>
             <w:proofErr w:type="spellEnd"/>
@@ -10231,6 +10263,7 @@
           <w:sz w:val="22"/>
           <w:lang w:val="en-US"/>
         </w:rPr>
+        <w:lastRenderedPageBreak/>
         <w:tab/>
       </w:r>
       <w:r>
@@ -10402,7 +10435,6 @@
           <w:rFonts w:ascii="Courier" w:hAnsi="Courier"/>
           <w:sz w:val="22"/>
         </w:rPr>
-        <w:lastRenderedPageBreak/>
         <w:tab/>
         <w:t>&lt;/Person&gt;</w:t>
       </w:r>
@@ -10444,7 +10476,7 @@
       <w:pPr>
         <w:pStyle w:val="Overskrift1"/>
       </w:pPr>
-      <w:bookmarkStart w:id="45" w:name="_Toc380268588"/>
+      <w:bookmarkStart w:id="46" w:name="_Toc380268588"/>
       <w:r>
         <w:t xml:space="preserve">Fil </w:t>
       </w:r>
@@ -10454,7 +10486,7 @@
       <w:r>
         <w:t>grensesnitt</w:t>
       </w:r>
-      <w:bookmarkEnd w:id="45"/>
+      <w:bookmarkEnd w:id="46"/>
     </w:p>
     <w:p>
       <w:r>
@@ -10496,19 +10528,19 @@
       <w:pPr>
         <w:pStyle w:val="Overskrift2"/>
       </w:pPr>
-      <w:bookmarkStart w:id="46" w:name="_Toc380268589"/>
-      <w:bookmarkStart w:id="47" w:name="_Toc335146651"/>
-      <w:bookmarkStart w:id="48" w:name="_Toc376508951"/>
-      <w:bookmarkStart w:id="49" w:name="_Toc376508943"/>
+      <w:bookmarkStart w:id="47" w:name="_Toc380268589"/>
+      <w:bookmarkStart w:id="48" w:name="_Toc335146651"/>
+      <w:bookmarkStart w:id="49" w:name="_Toc376508951"/>
+      <w:bookmarkStart w:id="50" w:name="_Toc376508943"/>
       <w:r>
         <w:t>Teknisk beskrivelse</w:t>
       </w:r>
-      <w:bookmarkEnd w:id="46"/>
+      <w:bookmarkEnd w:id="47"/>
       <w:r>
         <w:t xml:space="preserve"> </w:t>
       </w:r>
-      <w:bookmarkEnd w:id="47"/>
       <w:bookmarkEnd w:id="48"/>
+      <w:bookmarkEnd w:id="49"/>
     </w:p>
     <w:p>
       <w:pPr>
@@ -10529,10 +10561,10 @@
       </w:pPr>
       <w:r>
         <w:object w:dxaOrig="12162" w:dyaOrig="3631">
-          <v:shape id="_x0000_i1025" type="#_x0000_t75" style="width:385.65pt;height:115.2pt" o:ole="">
+          <v:shape id="_x0000_i1025" type="#_x0000_t75" style="width:385.25pt;height:115pt" o:ole="">
             <v:imagedata r:id="rId42" o:title=""/>
           </v:shape>
-          <o:OLEObject Type="Embed" ProgID="Visio.Drawing.11" ShapeID="_x0000_i1025" DrawAspect="Content" ObjectID="_1454839983" r:id="rId43"/>
+          <o:OLEObject Type="Embed" ProgID="Visio.Drawing.11" ShapeID="_x0000_i1025" DrawAspect="Content" ObjectID="_1454850251" r:id="rId43"/>
         </w:object>
       </w:r>
     </w:p>
@@ -10656,22 +10688,22 @@
       <w:pPr>
         <w:pStyle w:val="Overskrift2"/>
       </w:pPr>
-      <w:bookmarkStart w:id="50" w:name="_Toc380268590"/>
+      <w:bookmarkStart w:id="51" w:name="_Toc380268590"/>
       <w:r>
         <w:t>Dataformat</w:t>
       </w:r>
-      <w:bookmarkEnd w:id="49"/>
       <w:bookmarkEnd w:id="50"/>
+      <w:bookmarkEnd w:id="51"/>
     </w:p>
     <w:p>
       <w:pPr>
         <w:pStyle w:val="Overskrift3"/>
       </w:pPr>
-      <w:bookmarkStart w:id="51" w:name="_Toc380268591"/>
+      <w:bookmarkStart w:id="52" w:name="_Toc380268591"/>
       <w:r>
         <w:t>Datafil</w:t>
       </w:r>
-      <w:bookmarkEnd w:id="51"/>
+      <w:bookmarkEnd w:id="52"/>
     </w:p>
     <w:p>
       <w:pPr>
@@ -10753,7 +10785,11 @@
       </w:r>
       <w:proofErr w:type="spellEnd"/>
       <w:r>
-        <w:t xml:space="preserve"> inneholde informasjon om </w:t>
+        <w:t xml:space="preserve"> </w:t>
+      </w:r>
+      <w:r>
+        <w:lastRenderedPageBreak/>
+        <w:t xml:space="preserve">inneholde informasjon om </w:t>
       </w:r>
       <w:proofErr w:type="spellStart"/>
       <w:r>
@@ -10783,11 +10819,11 @@
       <w:pPr>
         <w:pStyle w:val="Overskrift3"/>
       </w:pPr>
-      <w:bookmarkStart w:id="52" w:name="_Toc380268592"/>
+      <w:bookmarkStart w:id="53" w:name="_Toc380268592"/>
       <w:r>
         <w:t>Signaturfil</w:t>
       </w:r>
-      <w:bookmarkEnd w:id="52"/>
+      <w:bookmarkEnd w:id="53"/>
     </w:p>
     <w:p>
       <w:r>
@@ -10814,11 +10850,11 @@
       <w:pPr>
         <w:pStyle w:val="Overskrift3"/>
       </w:pPr>
-      <w:bookmarkStart w:id="53" w:name="_Toc380268593"/>
+      <w:bookmarkStart w:id="54" w:name="_Toc380268593"/>
       <w:r>
         <w:t>Krypteringsnøkkel</w:t>
       </w:r>
-      <w:bookmarkEnd w:id="53"/>
+      <w:bookmarkEnd w:id="54"/>
     </w:p>
     <w:p>
       <w:r>
@@ -10857,16 +10893,16 @@
       <w:pPr>
         <w:pStyle w:val="Overskrift2"/>
       </w:pPr>
-      <w:bookmarkStart w:id="54" w:name="_Toc376508949"/>
-      <w:bookmarkStart w:id="55" w:name="_Toc380268594"/>
+      <w:bookmarkStart w:id="55" w:name="_Toc376508949"/>
+      <w:bookmarkStart w:id="56" w:name="_Toc380268594"/>
       <w:r>
         <w:t>Fil</w:t>
       </w:r>
-      <w:bookmarkEnd w:id="54"/>
+      <w:bookmarkEnd w:id="55"/>
       <w:r>
         <w:t>navngivning</w:t>
       </w:r>
-      <w:bookmarkEnd w:id="55"/>
+      <w:bookmarkEnd w:id="56"/>
     </w:p>
     <w:p>
       <w:r>
@@ -11449,10 +11485,11 @@
       <w:pPr>
         <w:pStyle w:val="Overskrift2"/>
       </w:pPr>
-      <w:bookmarkStart w:id="56" w:name="_Toc335146652"/>
-      <w:bookmarkStart w:id="57" w:name="_Toc376508952"/>
-      <w:bookmarkStart w:id="58" w:name="_Toc380268595"/>
-      <w:r>
+      <w:bookmarkStart w:id="57" w:name="_Toc335146652"/>
+      <w:bookmarkStart w:id="58" w:name="_Toc376508952"/>
+      <w:bookmarkStart w:id="59" w:name="_Toc380268595"/>
+      <w:r>
+        <w:lastRenderedPageBreak/>
         <w:t xml:space="preserve">Bruk av </w:t>
       </w:r>
       <w:r>
@@ -11461,9 +11498,9 @@
       <w:r>
         <w:t>-grensesnittet</w:t>
       </w:r>
-      <w:bookmarkEnd w:id="56"/>
       <w:bookmarkEnd w:id="57"/>
       <w:bookmarkEnd w:id="58"/>
+      <w:bookmarkEnd w:id="59"/>
     </w:p>
     <w:p>
       <w:r>
@@ -11478,11 +11515,7 @@
         <w:spacing w:before="100" w:after="100"/>
       </w:pPr>
       <w:r>
-        <w:t xml:space="preserve">Når en Offentlig Virksomhet skal overføre filer fra Oppslagstjenesten via SFTP må Virksomheten benytte et SFTP-klientprogram. Det finnes ulike slike </w:t>
-      </w:r>
-      <w:r>
-        <w:lastRenderedPageBreak/>
-        <w:t>klientprogram og hvordan de fungerer kan variere, men en typisk oppkobling og uthenting kan være som følger:</w:t>
+        <w:t>Når en Offentlig Virksomhet skal overføre filer fra Oppslagstjenesten via SFTP må Virksomheten benytte et SFTP-klientprogram. Det finnes ulike slike klientprogram og hvordan de fungerer kan variere, men en typisk oppkobling og uthenting kan være som følger:</w:t>
       </w:r>
     </w:p>
     <w:p>
@@ -11857,13 +11890,13 @@
         <w:spacing w:before="120"/>
         <w:ind w:left="1020" w:hanging="340"/>
       </w:pPr>
-      <w:bookmarkStart w:id="59" w:name="_Toc335146653"/>
-      <w:bookmarkStart w:id="60" w:name="_Toc376508953"/>
+      <w:bookmarkStart w:id="60" w:name="_Toc335146653"/>
+      <w:bookmarkStart w:id="61" w:name="_Toc376508953"/>
       <w:r>
         <w:t>Sikkerhetskrav til innsender</w:t>
       </w:r>
-      <w:bookmarkEnd w:id="59"/>
       <w:bookmarkEnd w:id="60"/>
+      <w:bookmarkEnd w:id="61"/>
     </w:p>
     <w:p>
       <w:r>
@@ -11911,14 +11944,14 @@
       <w:pPr>
         <w:pStyle w:val="Overskrift1"/>
       </w:pPr>
-      <w:bookmarkStart w:id="61" w:name="_Toc380268596"/>
+      <w:bookmarkStart w:id="62" w:name="_Toc380268596"/>
       <w:r>
         <w:t>Videreformidling</w:t>
       </w:r>
       <w:r>
         <w:t xml:space="preserve"> via ID-porten</w:t>
       </w:r>
-      <w:bookmarkEnd w:id="61"/>
+      <w:bookmarkEnd w:id="62"/>
     </w:p>
     <w:p>
       <w:r>
@@ -11932,10 +11965,7 @@
         <w:t>Følgende informasjon utleveres over SAML2-grensesnittet dersom det eksisterer på Innbygger i kontaktregisteret:</w:t>
       </w:r>
     </w:p>
-    <w:p>
-      <w:bookmarkStart w:id="62" w:name="_GoBack"/>
-      <w:bookmarkEnd w:id="62"/>
-    </w:p>
+    <w:p/>
     <w:tbl>
       <w:tblPr>
         <w:tblStyle w:val="Enkelttabell2"/>
@@ -12002,6 +12032,7 @@
           </w:tcPr>
           <w:p>
             <w:r>
+              <w:lastRenderedPageBreak/>
               <w:t>Reservasjonsstatus</w:t>
             </w:r>
           </w:p>
@@ -12106,7 +12137,6 @@
           </w:tcPr>
           <w:p>
             <w:r>
-              <w:lastRenderedPageBreak/>
               <w:t>Epostadresse</w:t>
             </w:r>
           </w:p>
@@ -12634,6 +12664,7 @@
         <w:spacing w:before="100" w:beforeAutospacing="1" w:after="100" w:afterAutospacing="1"/>
       </w:pPr>
       <w:r>
+        <w:lastRenderedPageBreak/>
         <w:t xml:space="preserve">om man sender med en </w:t>
       </w:r>
       <w:proofErr w:type="spellStart"/>
@@ -12736,7 +12767,6 @@
         <w:rPr>
           <w:u w:val="single"/>
         </w:rPr>
-        <w:lastRenderedPageBreak/>
         <w:t>Valideringsregler:</w:t>
       </w:r>
     </w:p>
@@ -13112,6 +13142,7 @@
         </w:numPr>
       </w:pPr>
       <w:r>
+        <w:lastRenderedPageBreak/>
         <w:t>Vedlegg2_</w:t>
       </w:r>
       <w:r>
@@ -13502,7 +13533,7 @@
         <v:path o:extrusionok="f" gradientshapeok="t" o:connecttype="rect"/>
         <o:lock v:ext="edit" aspectratio="t"/>
       </v:shapetype>
-      <v:shape id="_x0000_i1031" type="#_x0000_t75" style="width:20.05pt;height:38.8pt" o:bullet="t">
+      <v:shape id="_x0000_i1036" type="#_x0000_t75" style="width:19.65pt;height:39.25pt" o:bullet="t">
         <v:imagedata r:id="rId1" o:title="art493"/>
       </v:shape>
     </w:pict>
@@ -19398,7 +19429,7 @@
 </file>
 
 <file path=customXml/itemProps1.xml><?xml version="1.0" encoding="utf-8"?>
-<ds:datastoreItem xmlns:ds="http://schemas.openxmlformats.org/officeDocument/2006/customXml" ds:itemID="{B772BCC3-F655-4A76-BDCE-DBDE3386FB5B}">
+<ds:datastoreItem xmlns:ds="http://schemas.openxmlformats.org/officeDocument/2006/customXml" ds:itemID="{485E5B12-B8AB-4B41-82B4-CFBED1D77E41}">
   <ds:schemaRefs>
     <ds:schemaRef ds:uri="http://schemas.openxmlformats.org/officeDocument/2006/bibliography"/>
   </ds:schemaRefs>

</xml_diff>

<commit_message>
lagt til detaljer om kryp/signeringssertifikat.
</commit_message>
<xml_diff>
--- a/24022014_integrasjonsguide_oppslagstjenesten_utkast.docx
+++ b/24022014_integrasjonsguide_oppslagstjenesten_utkast.docx
@@ -62,7 +62,10 @@
               <w:t>2</w:t>
             </w:r>
             <w:r>
-              <w:t>4.02.2014</w:t>
+              <w:t>6</w:t>
+            </w:r>
+            <w:r>
+              <w:t>.02.2014</w:t>
             </w:r>
             <w:proofErr w:type="gramEnd"/>
           </w:p>
@@ -561,6 +564,61 @@
           </w:p>
         </w:tc>
       </w:tr>
+      <w:tr>
+        <w:trPr>
+          <w:trHeight w:val="290"/>
+        </w:trPr>
+        <w:tc>
+          <w:tcPr>
+            <w:tcW w:w="1014" w:type="pct"/>
+          </w:tcPr>
+          <w:p>
+            <w:proofErr w:type="gramStart"/>
+            <w:r>
+              <w:t>0.87</w:t>
+            </w:r>
+            <w:proofErr w:type="gramEnd"/>
+          </w:p>
+        </w:tc>
+        <w:tc>
+          <w:tcPr>
+            <w:tcW w:w="1040" w:type="pct"/>
+          </w:tcPr>
+          <w:p>
+            <w:r>
+              <w:t>26.02.14</w:t>
+            </w:r>
+          </w:p>
+        </w:tc>
+        <w:tc>
+          <w:tcPr>
+            <w:tcW w:w="1559" w:type="pct"/>
+          </w:tcPr>
+          <w:p>
+            <w:r>
+              <w:t>Lagt til informasjon om krypt/</w:t>
+            </w:r>
+            <w:proofErr w:type="spellStart"/>
+            <w:r>
+              <w:t>sign</w:t>
+            </w:r>
+            <w:proofErr w:type="spellEnd"/>
+            <w:r>
+              <w:t xml:space="preserve"> sertifikat</w:t>
+            </w:r>
+          </w:p>
+        </w:tc>
+        <w:tc>
+          <w:tcPr>
+            <w:tcW w:w="1387" w:type="pct"/>
+          </w:tcPr>
+          <w:p>
+            <w:r>
+              <w:t>Arne Berner</w:t>
+            </w:r>
+          </w:p>
+        </w:tc>
+      </w:tr>
     </w:tbl>
     <w:p/>
     <w:p/>
@@ -656,7 +714,12 @@
     <w:p/>
     <w:p>
       <w:r>
-        <w:t xml:space="preserve">Om du skal starte opp et prosjekt for å </w:t>
+        <w:t>Om du skal starte opp et prosjekt f</w:t>
+      </w:r>
+      <w:bookmarkStart w:id="3" w:name="_GoBack"/>
+      <w:bookmarkEnd w:id="3"/>
+      <w:r>
+        <w:t xml:space="preserve">or å </w:t>
       </w:r>
       <w:r>
         <w:rPr>
@@ -731,7 +794,7 @@
           <w:noProof/>
         </w:rPr>
         <w:pict>
-          <v:shape id="_x0000_s1035" type="#_x0000_t202" style="position:absolute;margin-left:-26.05pt;margin-top:11.9pt;width:444.15pt;height:142.15pt;z-index:251662336;visibility:visible;mso-wrap-distance-left:9pt;mso-wrap-distance-top:0;mso-wrap-distance-right:9pt;mso-wrap-distance-bottom:0;mso-position-horizontal-relative:text;mso-position-vertical-relative:text;mso-width-relative:margin;mso-height-relative:margin;v-text-anchor:top" o:gfxdata="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">
+          <v:shape id="_x0000_s1035" type="#_x0000_t202" style="position:absolute;margin-left:-26.05pt;margin-top:11.9pt;width:444.15pt;height:111.9pt;z-index:251662336;visibility:visible;mso-wrap-distance-left:9pt;mso-wrap-distance-top:0;mso-wrap-distance-right:9pt;mso-wrap-distance-bottom:0;mso-position-horizontal-relative:text;mso-position-vertical-relative:text;mso-width-relative:margin;mso-height-relative:margin;v-text-anchor:top" o:gfxdata="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">
             <v:textbox>
               <w:txbxContent>
                 <w:p>
@@ -762,14 +825,7 @@
                       <w:color w:val="FF0000"/>
                       <w:sz w:val="32"/>
                     </w:rPr>
-                    <w:t>I dette utkastet gjenstår det kvalitetssikring av alle begreper og lenker mellom begrepskatalog og grensesnittspesifikasjonen.</w:t>
-                  </w:r>
-                  <w:r>
-                    <w:rPr>
-                      <w:color w:val="FF0000"/>
-                      <w:sz w:val="32"/>
-                    </w:rPr>
-                    <w:t xml:space="preserve"> Det forventes at en endelig grensesnittspesifikasjon er utarbeidet før </w:t>
+                    <w:t xml:space="preserve">Det forventes at en endelig grensesnittspesifikasjon er utarbeidet før </w:t>
                   </w:r>
                   <w:proofErr w:type="gramStart"/>
                   <w:r>
@@ -846,21 +902,20 @@
       <w:pPr>
         <w:pStyle w:val="Overskrift"/>
       </w:pPr>
-      <w:bookmarkStart w:id="3" w:name="_Toc154127495"/>
-      <w:bookmarkStart w:id="4" w:name="_Toc154164290"/>
-      <w:bookmarkStart w:id="5" w:name="_Toc154165684"/>
-      <w:bookmarkStart w:id="6" w:name="_Toc154165886"/>
-      <w:bookmarkStart w:id="7" w:name="_Toc154166036"/>
-      <w:bookmarkStart w:id="8" w:name="_Toc154197296"/>
-      <w:bookmarkStart w:id="9" w:name="_Toc159724050"/>
-      <w:bookmarkStart w:id="10" w:name="_Toc159724197"/>
-      <w:bookmarkStart w:id="11" w:name="_Toc159724612"/>
-      <w:bookmarkStart w:id="12" w:name="_Toc159724733"/>
+      <w:bookmarkStart w:id="4" w:name="_Toc154127495"/>
+      <w:bookmarkStart w:id="5" w:name="_Toc154164290"/>
+      <w:bookmarkStart w:id="6" w:name="_Toc154165684"/>
+      <w:bookmarkStart w:id="7" w:name="_Toc154165886"/>
+      <w:bookmarkStart w:id="8" w:name="_Toc154166036"/>
+      <w:bookmarkStart w:id="9" w:name="_Toc154197296"/>
+      <w:bookmarkStart w:id="10" w:name="_Toc159724050"/>
+      <w:bookmarkStart w:id="11" w:name="_Toc159724197"/>
+      <w:bookmarkStart w:id="12" w:name="_Toc159724612"/>
+      <w:bookmarkStart w:id="13" w:name="_Toc159724733"/>
       <w:r>
         <w:lastRenderedPageBreak/>
         <w:t>Innhold</w:t>
       </w:r>
-      <w:bookmarkEnd w:id="3"/>
       <w:bookmarkEnd w:id="4"/>
       <w:bookmarkEnd w:id="5"/>
       <w:bookmarkEnd w:id="6"/>
@@ -870,8 +925,9 @@
       <w:bookmarkEnd w:id="10"/>
       <w:bookmarkEnd w:id="11"/>
       <w:bookmarkEnd w:id="12"/>
-    </w:p>
-    <w:bookmarkStart w:id="13" w:name="_Toc154127496"/>
+      <w:bookmarkEnd w:id="13"/>
+    </w:p>
+    <w:bookmarkStart w:id="14" w:name="_Toc154127496"/>
     <w:p>
       <w:pPr>
         <w:pStyle w:val="INNH1"/>
@@ -3544,13 +3600,13 @@
       <w:r>
         <w:fldChar w:fldCharType="end"/>
       </w:r>
-      <w:bookmarkStart w:id="14" w:name="_Toc154165685"/>
-      <w:bookmarkStart w:id="15" w:name="_Toc154165887"/>
-      <w:bookmarkStart w:id="16" w:name="_Toc159724051"/>
-      <w:bookmarkStart w:id="17" w:name="_Toc159724198"/>
-      <w:bookmarkStart w:id="18" w:name="_Toc159724613"/>
-      <w:bookmarkStart w:id="19" w:name="_Toc159724734"/>
-      <w:bookmarkStart w:id="20" w:name="_Toc160596373"/>
+      <w:bookmarkStart w:id="15" w:name="_Toc154165685"/>
+      <w:bookmarkStart w:id="16" w:name="_Toc154165887"/>
+      <w:bookmarkStart w:id="17" w:name="_Toc159724051"/>
+      <w:bookmarkStart w:id="18" w:name="_Toc159724198"/>
+      <w:bookmarkStart w:id="19" w:name="_Toc159724613"/>
+      <w:bookmarkStart w:id="20" w:name="_Toc159724734"/>
+      <w:bookmarkStart w:id="21" w:name="_Toc160596373"/>
     </w:p>
     <w:p>
       <w:pPr>
@@ -3572,8 +3628,7 @@
       <w:pPr>
         <w:pStyle w:val="Overskrift1"/>
       </w:pPr>
-      <w:bookmarkStart w:id="21" w:name="_Toc380268567"/>
-      <w:bookmarkEnd w:id="13"/>
+      <w:bookmarkStart w:id="22" w:name="_Toc380268567"/>
       <w:bookmarkEnd w:id="14"/>
       <w:bookmarkEnd w:id="15"/>
       <w:bookmarkEnd w:id="16"/>
@@ -3581,11 +3636,12 @@
       <w:bookmarkEnd w:id="18"/>
       <w:bookmarkEnd w:id="19"/>
       <w:bookmarkEnd w:id="20"/>
+      <w:bookmarkEnd w:id="21"/>
       <w:r>
         <w:lastRenderedPageBreak/>
         <w:t>Innledning</w:t>
       </w:r>
-      <w:bookmarkEnd w:id="21"/>
+      <w:bookmarkEnd w:id="22"/>
     </w:p>
     <w:p>
       <w:r>
@@ -3597,11 +3653,11 @@
       <w:pPr>
         <w:pStyle w:val="Overskrift2"/>
       </w:pPr>
-      <w:bookmarkStart w:id="22" w:name="_Toc380268568"/>
+      <w:bookmarkStart w:id="23" w:name="_Toc380268568"/>
       <w:r>
         <w:t>Formål</w:t>
       </w:r>
-      <w:bookmarkEnd w:id="22"/>
+      <w:bookmarkEnd w:id="23"/>
     </w:p>
     <w:p>
       <w:r>
@@ -3650,11 +3706,11 @@
       <w:pPr>
         <w:pStyle w:val="Overskrift2"/>
       </w:pPr>
-      <w:bookmarkStart w:id="23" w:name="_Toc380268569"/>
+      <w:bookmarkStart w:id="24" w:name="_Toc380268569"/>
       <w:r>
         <w:t>Bakgrunn</w:t>
       </w:r>
-      <w:bookmarkEnd w:id="23"/>
+      <w:bookmarkEnd w:id="24"/>
     </w:p>
     <w:p>
       <w:r>
@@ -3697,11 +3753,11 @@
       <w:pPr>
         <w:pStyle w:val="Overskrift2"/>
       </w:pPr>
-      <w:bookmarkStart w:id="24" w:name="_Toc380268570"/>
+      <w:bookmarkStart w:id="25" w:name="_Toc380268570"/>
       <w:r>
         <w:t>Referanser</w:t>
       </w:r>
-      <w:bookmarkEnd w:id="24"/>
+      <w:bookmarkEnd w:id="25"/>
     </w:p>
     <w:p/>
     <w:tbl>
@@ -3967,12 +4023,12 @@
       <w:r>
         <w:br w:type="page"/>
       </w:r>
-      <w:bookmarkStart w:id="25" w:name="_Toc380268571"/>
+      <w:bookmarkStart w:id="26" w:name="_Toc380268571"/>
       <w:r>
         <w:lastRenderedPageBreak/>
         <w:t>Hva er Oppslagstjenesten</w:t>
       </w:r>
-      <w:bookmarkEnd w:id="25"/>
+      <w:bookmarkEnd w:id="26"/>
     </w:p>
     <w:p>
       <w:pPr>
@@ -4106,13 +4162,13 @@
       <w:pPr>
         <w:pStyle w:val="Overskrift2"/>
       </w:pPr>
-      <w:bookmarkStart w:id="26" w:name="_Toc380153076"/>
-      <w:bookmarkStart w:id="27" w:name="_Toc380268572"/>
+      <w:bookmarkStart w:id="27" w:name="_Toc380153076"/>
+      <w:bookmarkStart w:id="28" w:name="_Toc380268572"/>
       <w:r>
         <w:t>Tjenesteoversikt</w:t>
       </w:r>
-      <w:bookmarkEnd w:id="26"/>
       <w:bookmarkEnd w:id="27"/>
+      <w:bookmarkEnd w:id="28"/>
     </w:p>
     <w:p>
       <w:r>
@@ -4346,10 +4402,7 @@
         <w:t>Beskrivelse av de tekniske grensesnittene gis i de neste kapitelene</w:t>
       </w:r>
     </w:p>
-    <w:p>
-      <w:bookmarkStart w:id="28" w:name="_GoBack"/>
-      <w:bookmarkEnd w:id="28"/>
-    </w:p>
+    <w:p/>
     <w:p/>
     <w:p/>
     <w:p>
@@ -6621,6 +6674,40 @@
         <w:t>For tilgang til denne tjenesten skal det brukes et virksomhetssertifikat i produksjonsmiljøet, mens det i test KAN brukes et selvsignert sertifikat.</w:t>
       </w:r>
     </w:p>
+    <w:p>
+      <w:pPr>
+        <w:rPr>
+          <w:rStyle w:val="nolink"/>
+        </w:rPr>
+      </w:pPr>
+    </w:p>
+    <w:p>
+      <w:pPr>
+        <w:rPr>
+          <w:rStyle w:val="nolink"/>
+        </w:rPr>
+      </w:pPr>
+      <w:r>
+        <w:rPr>
+          <w:rStyle w:val="nolink"/>
+        </w:rPr>
+        <w:t xml:space="preserve">Samme sertifikat brukes for både signering og </w:t>
+      </w:r>
+      <w:proofErr w:type="spellStart"/>
+      <w:r>
+        <w:rPr>
+          <w:rStyle w:val="nolink"/>
+        </w:rPr>
+        <w:t>dekryptering</w:t>
+      </w:r>
+      <w:proofErr w:type="spellEnd"/>
+      <w:r>
+        <w:rPr>
+          <w:rStyle w:val="nolink"/>
+        </w:rPr>
+        <w:t>.</w:t>
+      </w:r>
+    </w:p>
     <w:p/>
     <w:p/>
     <w:p>
@@ -6860,7 +6947,6 @@
     <w:p/>
     <w:p>
       <w:r>
-        <w:lastRenderedPageBreak/>
         <w:t xml:space="preserve">I tillegg fins det to miljøer for ytelsestesting. Bruk av disse miljøene må koordineres med andre tjenesteeiere, og derfor ønsker </w:t>
       </w:r>
       <w:proofErr w:type="spellStart"/>
@@ -7804,11 +7890,8 @@
           </w:tcPr>
           <w:p>
             <w:r>
-              <w:t>informasjonsbe</w:t>
-            </w:r>
-            <w:r>
               <w:lastRenderedPageBreak/>
-              <w:t>hov</w:t>
+              <w:t>informasjonsbehov</w:t>
             </w:r>
           </w:p>
         </w:tc>
@@ -7825,14 +7908,7 @@
                 <w:rPr>
                   <w:rStyle w:val="Hyperkobling"/>
                 </w:rPr>
-                <w:t>http://begrep.difi.no/Oppslagstjenesten/HentEndringerFores</w:t>
-              </w:r>
-              <w:r>
-                <w:rPr>
-                  <w:rStyle w:val="Hyperkobling"/>
-                </w:rPr>
-                <w:lastRenderedPageBreak/>
-                <w:t>poersel.html</w:t>
+                <w:t>http://begrep.difi.no/Oppslagstjenesten/HentEndringerForespoersel.html</w:t>
               </w:r>
             </w:hyperlink>
           </w:p>
@@ -8951,6 +9027,7 @@
           <w:rFonts w:ascii="Courier" w:hAnsi="Courier"/>
           <w:sz w:val="22"/>
         </w:rPr>
+        <w:lastRenderedPageBreak/>
         <w:t xml:space="preserve">  &lt;/Person&gt;</w:t>
       </w:r>
     </w:p>
@@ -10161,6 +10238,7 @@
           <w:sz w:val="22"/>
           <w:lang w:val="en-US"/>
         </w:rPr>
+        <w:lastRenderedPageBreak/>
         <w:tab/>
       </w:r>
       <w:r>
@@ -10263,7 +10341,6 @@
           <w:sz w:val="22"/>
           <w:lang w:val="en-US"/>
         </w:rPr>
-        <w:lastRenderedPageBreak/>
         <w:tab/>
       </w:r>
       <w:r>
@@ -10564,7 +10641,7 @@
           <v:shape id="_x0000_i1025" type="#_x0000_t75" style="width:385.25pt;height:115pt" o:ole="">
             <v:imagedata r:id="rId42" o:title=""/>
           </v:shape>
-          <o:OLEObject Type="Embed" ProgID="Visio.Drawing.11" ShapeID="_x0000_i1025" DrawAspect="Content" ObjectID="_1454850251" r:id="rId43"/>
+          <o:OLEObject Type="Embed" ProgID="Visio.Drawing.11" ShapeID="_x0000_i1025" DrawAspect="Content" ObjectID="_1454921064" r:id="rId43"/>
         </w:object>
       </w:r>
     </w:p>
@@ -10751,6 +10828,7 @@
     </w:p>
     <w:p>
       <w:r>
+        <w:lastRenderedPageBreak/>
         <w:t xml:space="preserve"> </w:t>
       </w:r>
     </w:p>
@@ -10785,11 +10863,7 @@
       </w:r>
       <w:proofErr w:type="spellEnd"/>
       <w:r>
-        <w:t xml:space="preserve"> </w:t>
-      </w:r>
-      <w:r>
-        <w:lastRenderedPageBreak/>
-        <w:t xml:space="preserve">inneholde informasjon om </w:t>
+        <w:t xml:space="preserve"> inneholde informasjon om </w:t>
       </w:r>
       <w:proofErr w:type="spellStart"/>
       <w:r>
@@ -11489,7 +11563,6 @@
       <w:bookmarkStart w:id="58" w:name="_Toc376508952"/>
       <w:bookmarkStart w:id="59" w:name="_Toc380268595"/>
       <w:r>
-        <w:lastRenderedPageBreak/>
         <w:t xml:space="preserve">Bruk av </w:t>
       </w:r>
       <w:r>
@@ -13046,28 +13119,6 @@
         <w:ind w:left="360"/>
       </w:pPr>
     </w:p>
-    <w:p>
-      <w:pPr>
-        <w:rPr>
-          <w:color w:val="FF0000"/>
-        </w:rPr>
-      </w:pPr>
-      <w:r>
-        <w:rPr>
-          <w:color w:val="FF0000"/>
-          <w:highlight w:val="yellow"/>
-        </w:rPr>
-        <w:t>Korrekt</w:t>
-      </w:r>
-      <w:r>
-        <w:rPr>
-          <w:color w:val="FF0000"/>
-          <w:highlight w:val="yellow"/>
-        </w:rPr>
-        <w:t xml:space="preserve"> lenke legges inn i neste versjon av dokumentasjonen.</w:t>
-      </w:r>
-    </w:p>
-    <w:p/>
     <w:p/>
     <w:p>
       <w:pPr>
@@ -13142,7 +13193,6 @@
         </w:numPr>
       </w:pPr>
       <w:r>
-        <w:lastRenderedPageBreak/>
         <w:t>Vedlegg2_</w:t>
       </w:r>
       <w:r>
@@ -13533,7 +13583,7 @@
         <v:path o:extrusionok="f" gradientshapeok="t" o:connecttype="rect"/>
         <o:lock v:ext="edit" aspectratio="t"/>
       </v:shapetype>
-      <v:shape id="_x0000_i1036" type="#_x0000_t75" style="width:19.65pt;height:39.25pt" o:bullet="t">
+      <v:shape id="_x0000_i1028" type="#_x0000_t75" style="width:19.65pt;height:39.25pt" o:bullet="t">
         <v:imagedata r:id="rId1" o:title="art493"/>
       </v:shape>
     </w:pict>
@@ -19429,7 +19479,7 @@
 </file>
 
 <file path=customXml/itemProps1.xml><?xml version="1.0" encoding="utf-8"?>
-<ds:datastoreItem xmlns:ds="http://schemas.openxmlformats.org/officeDocument/2006/customXml" ds:itemID="{485E5B12-B8AB-4B41-82B4-CFBED1D77E41}">
+<ds:datastoreItem xmlns:ds="http://schemas.openxmlformats.org/officeDocument/2006/customXml" ds:itemID="{23144233-F49E-498E-93BC-EA43523AE4CD}">
   <ds:schemaRefs>
     <ds:schemaRef ds:uri="http://schemas.openxmlformats.org/officeDocument/2006/bibliography"/>
   </ds:schemaRefs>

</xml_diff>